<commit_message>
Updated docs for changelogs
</commit_message>
<xml_diff>
--- a/FieldTechTool_Full/FieldTechTool_Lite/FieldTechTool_README.docx
+++ b/FieldTechTool_Full/FieldTechTool_Lite/FieldTechTool_README.docx
@@ -62,14 +62,13 @@
         </w:rPr>
         <w:t xml:space="preserve">This program was designed to streamline the many of the processes we experience as technicians. </w:t>
       </w:r>
-      <w:proofErr w:type="gramStart"/>
-      <w:r>
-        <w:rPr>
-          <w:rFonts w:ascii="Calibri" w:hAnsi="Calibri" w:cs="Calibri"/>
-          <w:color w:val="000000"/>
-          <w:lang w:val="en-GB"/>
-        </w:rPr>
-        <w:t xml:space="preserve">This  </w:t>
+      <w:r>
+        <w:rPr>
+          <w:rFonts w:ascii="Calibri" w:hAnsi="Calibri" w:cs="Calibri"/>
+          <w:color w:val="000000"/>
+          <w:lang w:val="en-GB"/>
+        </w:rPr>
+        <w:t>This includes</w:t>
       </w:r>
       <w:r>
         <w:rPr>
@@ -78,16 +77,6 @@
           <w:spacing w:val="-1"/>
           <w:lang w:val="en-GB"/>
         </w:rPr>
-        <w:t>includes</w:t>
-      </w:r>
-      <w:proofErr w:type="gramEnd"/>
-      <w:r>
-        <w:rPr>
-          <w:rFonts w:ascii="Calibri" w:hAnsi="Calibri" w:cs="Calibri"/>
-          <w:color w:val="000000"/>
-          <w:spacing w:val="-1"/>
-          <w:lang w:val="en-GB"/>
-        </w:rPr>
         <w:t xml:space="preserve"> scripts for updating firmware on docks and getting a newly imaged machine ready for issue. This</w:t>
       </w:r>
       <w:r>
@@ -122,7 +111,7 @@
         </w:rPr>
         <w:t>Please send any issues or feedback to:</w:t>
       </w:r>
-      <w:hyperlink r:id="rId4" w:history="1">
+      <w:hyperlink r:id="rId7" w:history="1">
         <w:r>
           <w:rPr>
             <w:rFonts w:ascii="Calibri" w:hAnsi="Calibri" w:cs="Calibri"/>
@@ -149,7 +138,7 @@
         </w:rPr>
         <w:t>or</w:t>
       </w:r>
-      <w:hyperlink r:id="rId5" w:history="1">
+      <w:hyperlink r:id="rId8" w:history="1">
         <w:r>
           <w:rPr>
             <w:rFonts w:ascii="Calibri" w:hAnsi="Calibri" w:cs="Calibri"/>
@@ -256,16 +245,14 @@
         </w:rPr>
         <w:t xml:space="preserve"> and navigate to </w:t>
       </w:r>
-      <w:proofErr w:type="gramStart"/>
-      <w:r>
-        <w:rPr>
-          <w:rFonts w:ascii="Calibri" w:hAnsi="Calibri" w:cs="Calibri"/>
-          <w:color w:val="000000"/>
-          <w:lang w:val="en-GB"/>
-        </w:rPr>
-        <w:t>the  program’s</w:t>
-      </w:r>
-      <w:proofErr w:type="gramEnd"/>
+      <w:r>
+        <w:rPr>
+          <w:rFonts w:ascii="Calibri" w:hAnsi="Calibri" w:cs="Calibri"/>
+          <w:color w:val="000000"/>
+          <w:lang w:val="en-GB"/>
+        </w:rPr>
+        <w:t>the program’s</w:t>
+      </w:r>
       <w:r>
         <w:rPr>
           <w:rFonts w:ascii="Calibri" w:hAnsi="Calibri" w:cs="Calibri"/>
@@ -304,16 +291,14 @@
         </w:rPr>
         <w:t xml:space="preserve">. If you choose not to use admin, executables </w:t>
       </w:r>
-      <w:proofErr w:type="gramStart"/>
-      <w:r>
-        <w:rPr>
-          <w:rFonts w:ascii="Calibri" w:hAnsi="Calibri" w:cs="Calibri"/>
-          <w:color w:val="000000"/>
-          <w:lang w:val="en-GB"/>
-        </w:rPr>
-        <w:t>requiring  elevation</w:t>
-      </w:r>
-      <w:proofErr w:type="gramEnd"/>
+      <w:r>
+        <w:rPr>
+          <w:rFonts w:ascii="Calibri" w:hAnsi="Calibri" w:cs="Calibri"/>
+          <w:color w:val="000000"/>
+          <w:lang w:val="en-GB"/>
+        </w:rPr>
+        <w:t>requiring elevation</w:t>
+      </w:r>
       <w:r>
         <w:rPr>
           <w:rFonts w:ascii="Calibri" w:hAnsi="Calibri" w:cs="Calibri"/>
@@ -370,6 +355,238 @@
           <w:lang w:val="en-GB"/>
         </w:rPr>
         <w:t xml:space="preserve">Changelog  </w:t>
+      </w:r>
+    </w:p>
+    <w:p>
+      <w:pPr>
+        <w:spacing w:before="220" w:line="220" w:lineRule="exact"/>
+        <w:ind w:left="920"/>
+        <w:rPr>
+          <w:rFonts w:ascii="Times New Roman" w:hAnsi="Times New Roman" w:cs="Times New Roman"/>
+          <w:color w:val="010302"/>
+        </w:rPr>
+      </w:pPr>
+      <w:r>
+        <w:rPr>
+          <w:rFonts w:ascii="Calibri" w:hAnsi="Calibri" w:cs="Calibri"/>
+          <w:color w:val="000000"/>
+          <w:lang w:val="en-GB"/>
+        </w:rPr>
+        <w:t>Version: 3.</w:t>
+      </w:r>
+      <w:r>
+        <w:rPr>
+          <w:rFonts w:ascii="Calibri" w:hAnsi="Calibri" w:cs="Calibri"/>
+          <w:color w:val="000000"/>
+          <w:lang w:val="en-GB"/>
+        </w:rPr>
+        <w:t>3</w:t>
+      </w:r>
+    </w:p>
+    <w:p>
+      <w:pPr>
+        <w:spacing w:before="220" w:line="220" w:lineRule="exact"/>
+        <w:ind w:left="920"/>
+        <w:rPr>
+          <w:rFonts w:ascii="Times New Roman" w:hAnsi="Times New Roman" w:cs="Times New Roman"/>
+          <w:color w:val="010302"/>
+        </w:rPr>
+      </w:pPr>
+      <w:r>
+        <w:rPr>
+          <w:rFonts w:ascii="Calibri" w:hAnsi="Calibri" w:cs="Calibri"/>
+          <w:color w:val="000000"/>
+          <w:lang w:val="en-GB"/>
+        </w:rPr>
+        <w:t xml:space="preserve">Release date: </w:t>
+      </w:r>
+      <w:r>
+        <w:rPr>
+          <w:rFonts w:ascii="Calibri" w:hAnsi="Calibri" w:cs="Calibri"/>
+          <w:color w:val="000000"/>
+          <w:lang w:val="en-GB"/>
+        </w:rPr>
+        <w:t>05</w:t>
+      </w:r>
+      <w:r>
+        <w:rPr>
+          <w:rFonts w:ascii="Calibri" w:hAnsi="Calibri" w:cs="Calibri"/>
+          <w:color w:val="000000"/>
+          <w:lang w:val="en-GB"/>
+        </w:rPr>
+        <w:t>/0</w:t>
+      </w:r>
+      <w:r>
+        <w:rPr>
+          <w:rFonts w:ascii="Calibri" w:hAnsi="Calibri" w:cs="Calibri"/>
+          <w:color w:val="000000"/>
+          <w:lang w:val="en-GB"/>
+        </w:rPr>
+        <w:t>3</w:t>
+      </w:r>
+      <w:r>
+        <w:rPr>
+          <w:rFonts w:ascii="Calibri" w:hAnsi="Calibri" w:cs="Calibri"/>
+          <w:color w:val="000000"/>
+          <w:lang w:val="en-GB"/>
+        </w:rPr>
+        <w:t xml:space="preserve">/2025   </w:t>
+      </w:r>
+    </w:p>
+    <w:p>
+      <w:pPr>
+        <w:spacing w:before="220" w:line="220" w:lineRule="exact"/>
+        <w:ind w:left="920"/>
+        <w:rPr>
+          <w:rFonts w:ascii="Times New Roman" w:hAnsi="Times New Roman" w:cs="Times New Roman"/>
+          <w:color w:val="010302"/>
+        </w:rPr>
+      </w:pPr>
+      <w:r>
+        <w:rPr>
+          <w:rFonts w:ascii="Calibri" w:hAnsi="Calibri" w:cs="Calibri"/>
+          <w:color w:val="000000"/>
+          <w:lang w:val="en-GB"/>
+        </w:rPr>
+        <w:t xml:space="preserve">Changes:  </w:t>
+      </w:r>
+    </w:p>
+    <w:p>
+      <w:pPr>
+        <w:spacing w:before="220" w:line="220" w:lineRule="exact"/>
+        <w:ind w:left="920"/>
+        <w:rPr>
+          <w:rFonts w:ascii="Times New Roman" w:hAnsi="Times New Roman" w:cs="Times New Roman"/>
+          <w:color w:val="010302"/>
+        </w:rPr>
+      </w:pPr>
+      <w:r>
+        <w:rPr>
+          <w:rFonts w:ascii="Calibri" w:hAnsi="Calibri" w:cs="Calibri"/>
+          <w:color w:val="000000"/>
+          <w:lang w:val="en-GB"/>
+        </w:rPr>
+        <w:t>Minor UI updates and refactoring of querying remote machines</w:t>
+      </w:r>
+      <w:r>
+        <w:rPr>
+          <w:rFonts w:ascii="Calibri" w:hAnsi="Calibri" w:cs="Calibri"/>
+          <w:color w:val="000000"/>
+          <w:lang w:val="en-GB"/>
+        </w:rPr>
+        <w:t xml:space="preserve">. </w:t>
+      </w:r>
+    </w:p>
+    <w:p>
+      <w:pPr>
+        <w:spacing w:before="220" w:line="220" w:lineRule="exact"/>
+        <w:ind w:left="920"/>
+        <w:rPr>
+          <w:rFonts w:ascii="Times New Roman" w:hAnsi="Times New Roman" w:cs="Times New Roman"/>
+          <w:color w:val="010302"/>
+        </w:rPr>
+      </w:pPr>
+      <w:r>
+        <w:rPr>
+          <w:rFonts w:ascii="Calibri" w:hAnsi="Calibri" w:cs="Calibri"/>
+          <w:color w:val="000000"/>
+          <w:lang w:val="en-GB"/>
+        </w:rPr>
+        <w:t>Version: 3.</w:t>
+      </w:r>
+      <w:r>
+        <w:rPr>
+          <w:rFonts w:ascii="Calibri" w:hAnsi="Calibri" w:cs="Calibri"/>
+          <w:color w:val="000000"/>
+          <w:lang w:val="en-GB"/>
+        </w:rPr>
+        <w:t>2</w:t>
+      </w:r>
+      <w:r>
+        <w:rPr>
+          <w:rFonts w:ascii="Calibri" w:hAnsi="Calibri" w:cs="Calibri"/>
+          <w:color w:val="000000"/>
+          <w:lang w:val="en-GB"/>
+        </w:rPr>
+        <w:t xml:space="preserve">  </w:t>
+      </w:r>
+    </w:p>
+    <w:p>
+      <w:pPr>
+        <w:spacing w:before="220" w:line="220" w:lineRule="exact"/>
+        <w:ind w:left="920"/>
+        <w:rPr>
+          <w:rFonts w:ascii="Times New Roman" w:hAnsi="Times New Roman" w:cs="Times New Roman"/>
+          <w:color w:val="010302"/>
+        </w:rPr>
+      </w:pPr>
+      <w:r>
+        <w:rPr>
+          <w:rFonts w:ascii="Calibri" w:hAnsi="Calibri" w:cs="Calibri"/>
+          <w:color w:val="000000"/>
+          <w:lang w:val="en-GB"/>
+        </w:rPr>
+        <w:t xml:space="preserve">Release date: </w:t>
+      </w:r>
+      <w:r>
+        <w:rPr>
+          <w:rFonts w:ascii="Calibri" w:hAnsi="Calibri" w:cs="Calibri"/>
+          <w:color w:val="000000"/>
+          <w:lang w:val="en-GB"/>
+        </w:rPr>
+        <w:t>2</w:t>
+      </w:r>
+      <w:r>
+        <w:rPr>
+          <w:rFonts w:ascii="Calibri" w:hAnsi="Calibri" w:cs="Calibri"/>
+          <w:color w:val="000000"/>
+          <w:lang w:val="en-GB"/>
+        </w:rPr>
+        <w:t xml:space="preserve">8/02/2025   </w:t>
+      </w:r>
+    </w:p>
+    <w:p>
+      <w:pPr>
+        <w:spacing w:before="220" w:line="220" w:lineRule="exact"/>
+        <w:ind w:left="920"/>
+        <w:rPr>
+          <w:rFonts w:ascii="Times New Roman" w:hAnsi="Times New Roman" w:cs="Times New Roman"/>
+          <w:color w:val="010302"/>
+        </w:rPr>
+      </w:pPr>
+      <w:r>
+        <w:rPr>
+          <w:rFonts w:ascii="Calibri" w:hAnsi="Calibri" w:cs="Calibri"/>
+          <w:color w:val="000000"/>
+          <w:lang w:val="en-GB"/>
+        </w:rPr>
+        <w:t xml:space="preserve">Changes:  </w:t>
+      </w:r>
+    </w:p>
+    <w:p>
+      <w:pPr>
+        <w:spacing w:before="220" w:line="220" w:lineRule="exact"/>
+        <w:ind w:left="920"/>
+        <w:rPr>
+          <w:rFonts w:ascii="Times New Roman" w:hAnsi="Times New Roman" w:cs="Times New Roman"/>
+          <w:color w:val="010302"/>
+        </w:rPr>
+      </w:pPr>
+      <w:r>
+        <w:rPr>
+          <w:rFonts w:ascii="Calibri" w:hAnsi="Calibri" w:cs="Calibri"/>
+          <w:color w:val="000000"/>
+          <w:lang w:val="en-GB"/>
+        </w:rPr>
+        <w:t>Refactored ad hoc USB approval</w:t>
+      </w:r>
+      <w:r>
+        <w:rPr>
+          <w:rFonts w:ascii="Calibri" w:hAnsi="Calibri" w:cs="Calibri"/>
+          <w:color w:val="000000"/>
+          <w:lang w:val="en-GB"/>
+        </w:rPr>
+        <w:t xml:space="preserve"> with recent Intune changes. </w:t>
       </w:r>
     </w:p>
     <w:p>
@@ -655,6 +872,7 @@
           <w:color w:val="000000"/>
           <w:lang w:val="en-GB"/>
         </w:rPr>
+        <w:lastRenderedPageBreak/>
         <w:t xml:space="preserve">Changes:  </w:t>
       </w:r>
     </w:p>
@@ -945,16 +1163,7 @@
           <w:color w:val="000000"/>
           <w:lang w:val="en-GB"/>
         </w:rPr>
-        <w:t xml:space="preserve">Updated logic in the Install-Graphics function </w:t>
-      </w:r>
-      <w:proofErr w:type="gramStart"/>
-      <w:r>
-        <w:rPr>
-          <w:rFonts w:ascii="Calibri" w:hAnsi="Calibri" w:cs="Calibri"/>
-          <w:color w:val="000000"/>
-          <w:lang w:val="en-GB"/>
-        </w:rPr>
-        <w:t xml:space="preserve">within  </w:t>
+        <w:t xml:space="preserve">Updated logic in the Install-Graphics function within  </w:t>
       </w:r>
       <w:r>
         <w:rPr>
@@ -963,9 +1172,14 @@
           <w:spacing w:val="-1"/>
           <w:lang w:val="en-GB"/>
         </w:rPr>
-        <w:t>"</w:t>
-      </w:r>
-      <w:proofErr w:type="gramEnd"/>
+        <w:t>"Scripts\Administration\DPLink_HPIA_Final_Updates.ps1" further to significantly reduce the number of</w:t>
+      </w:r>
+      <w:r>
+        <w:rPr>
+          <w:rFonts w:ascii="Times New Roman" w:hAnsi="Times New Roman" w:cs="Times New Roman"/>
+        </w:rPr>
+        <w:t xml:space="preserve"> </w:t>
+      </w:r>
       <w:r>
         <w:rPr>
           <w:rFonts w:ascii="Calibri" w:hAnsi="Calibri" w:cs="Calibri"/>
@@ -973,69 +1187,15 @@
           <w:spacing w:val="-1"/>
           <w:lang w:val="en-GB"/>
         </w:rPr>
-        <w:t>Scripts\Administration\DPLink_HPIA_Final_Updates.ps1" further to significantly reduce the number of</w:t>
-      </w:r>
-      <w:r>
-        <w:rPr>
-          <w:rFonts w:ascii="Times New Roman" w:hAnsi="Times New Roman" w:cs="Times New Roman"/>
-        </w:rPr>
-        <w:t xml:space="preserve"> </w:t>
-      </w:r>
-      <w:r>
-        <w:rPr>
-          <w:rFonts w:ascii="Calibri" w:hAnsi="Calibri" w:cs="Calibri"/>
-          <w:color w:val="000000"/>
-          <w:spacing w:val="-1"/>
-          <w:lang w:val="en-GB"/>
-        </w:rPr>
-        <w:t xml:space="preserve">Graphics drivers to support (from 6 to 2). These drivers cover the most machines and are constantly </w:t>
-      </w:r>
-      <w:proofErr w:type="gramStart"/>
-      <w:r>
-        <w:rPr>
-          <w:rFonts w:ascii="Calibri" w:hAnsi="Calibri" w:cs="Calibri"/>
-          <w:color w:val="000000"/>
-          <w:spacing w:val="-1"/>
-          <w:lang w:val="en-GB"/>
-        </w:rPr>
-        <w:t>up  to</w:t>
-      </w:r>
-      <w:proofErr w:type="gramEnd"/>
-      <w:r>
-        <w:rPr>
-          <w:rFonts w:ascii="Calibri" w:hAnsi="Calibri" w:cs="Calibri"/>
-          <w:color w:val="000000"/>
-          <w:spacing w:val="-1"/>
-          <w:lang w:val="en-GB"/>
-        </w:rPr>
-        <w:t xml:space="preserve"> date. These were decided using the ‘most intensive’ driver’s supported devices tab on the </w:t>
-      </w:r>
-      <w:proofErr w:type="gramStart"/>
-      <w:r>
-        <w:rPr>
-          <w:rFonts w:ascii="Calibri" w:hAnsi="Calibri" w:cs="Calibri"/>
-          <w:color w:val="000000"/>
-          <w:spacing w:val="-1"/>
-          <w:lang w:val="en-GB"/>
-        </w:rPr>
-        <w:t xml:space="preserve">download  </w:t>
-      </w:r>
-      <w:r>
-        <w:rPr>
-          <w:rFonts w:ascii="Calibri" w:hAnsi="Calibri" w:cs="Calibri"/>
-          <w:color w:val="000000"/>
-          <w:lang w:val="en-GB"/>
-        </w:rPr>
-        <w:t>page</w:t>
-      </w:r>
-      <w:proofErr w:type="gramEnd"/>
-      <w:r>
-        <w:rPr>
-          <w:rFonts w:ascii="Calibri" w:hAnsi="Calibri" w:cs="Calibri"/>
-          <w:color w:val="000000"/>
-          <w:lang w:val="en-GB"/>
-        </w:rPr>
-        <w:t xml:space="preserve"> and ended up being the GPU intensive and Studio G10 drivers respectively, totalling about 1.5GB  for the addons from 2.7GB.   </w:t>
+        <w:t xml:space="preserve">Graphics drivers to support (from 6 to 2). These drivers cover the most machines and are constantly up  to date. These were decided using the ‘most intensive’ driver’s supported devices tab on the download  </w:t>
+      </w:r>
+      <w:r>
+        <w:rPr>
+          <w:rFonts w:ascii="Calibri" w:hAnsi="Calibri" w:cs="Calibri"/>
+          <w:color w:val="000000"/>
+          <w:lang w:val="en-GB"/>
+        </w:rPr>
+        <w:t xml:space="preserve">page and ended up being the GPU intensive and Studio G10 drivers respectively, totalling about 1.5GB  for the addons from 2.7GB.   </w:t>
       </w:r>
     </w:p>
     <w:p>
@@ -1130,43 +1290,7 @@
           <w:color w:val="000000"/>
           <w:lang w:val="en-GB"/>
         </w:rPr>
-        <w:t xml:space="preserve">Updated logic in the Install-Graphics function </w:t>
-      </w:r>
-      <w:proofErr w:type="gramStart"/>
-      <w:r>
-        <w:rPr>
-          <w:rFonts w:ascii="Calibri" w:hAnsi="Calibri" w:cs="Calibri"/>
-          <w:color w:val="000000"/>
-          <w:lang w:val="en-GB"/>
-        </w:rPr>
-        <w:t>within  "</w:t>
-      </w:r>
-      <w:proofErr w:type="gramEnd"/>
-      <w:r>
-        <w:rPr>
-          <w:rFonts w:ascii="Calibri" w:hAnsi="Calibri" w:cs="Calibri"/>
-          <w:color w:val="000000"/>
-          <w:lang w:val="en-GB"/>
-        </w:rPr>
-        <w:t xml:space="preserve">Scripts\Administration\DPLink_HPIA_Final_Updates.ps1" for wildcards. Enables the correct card to </w:t>
-      </w:r>
-      <w:proofErr w:type="gramStart"/>
-      <w:r>
-        <w:rPr>
-          <w:rFonts w:ascii="Calibri" w:hAnsi="Calibri" w:cs="Calibri"/>
-          <w:color w:val="000000"/>
-          <w:lang w:val="en-GB"/>
-        </w:rPr>
-        <w:t>be  chosen</w:t>
-      </w:r>
-      <w:proofErr w:type="gramEnd"/>
-      <w:r>
-        <w:rPr>
-          <w:rFonts w:ascii="Calibri" w:hAnsi="Calibri" w:cs="Calibri"/>
-          <w:color w:val="000000"/>
-          <w:lang w:val="en-GB"/>
-        </w:rPr>
-        <w:t xml:space="preserve"> when Nvidia/Microsoft ‘slightly’ changes the card’s name in the output of the PowerShell  command `Get-</w:t>
+        <w:t>Updated logic in the Install-Graphics function within  "Scripts\Administration\DPLink_HPIA_Final_Updates.ps1" for wildcards. Enables the correct card to be  chosen when Nvidia/Microsoft ‘slightly’ changes the card’s name in the output of the PowerShell  command `Get-</w:t>
       </w:r>
       <w:proofErr w:type="spellStart"/>
       <w:r>
@@ -1274,16 +1398,7 @@
           <w:color w:val="000000"/>
           <w:lang w:val="en-GB"/>
         </w:rPr>
-        <w:t xml:space="preserve">Modified Robocopy menu option to take a network path such as `\\briitnas01\backups` and perform </w:t>
-      </w:r>
-      <w:proofErr w:type="gramStart"/>
-      <w:r>
-        <w:rPr>
-          <w:rFonts w:ascii="Calibri" w:hAnsi="Calibri" w:cs="Calibri"/>
-          <w:color w:val="000000"/>
-          <w:lang w:val="en-GB"/>
-        </w:rPr>
-        <w:t xml:space="preserve">the  </w:t>
+        <w:t xml:space="preserve">Modified Robocopy menu option to take a network path such as `\\briitnas01\backups` and perform the  </w:t>
       </w:r>
       <w:r>
         <w:rPr>
@@ -1292,17 +1407,7 @@
           <w:spacing w:val="-1"/>
           <w:lang w:val="en-GB"/>
         </w:rPr>
-        <w:t>user</w:t>
-      </w:r>
-      <w:proofErr w:type="gramEnd"/>
-      <w:r>
-        <w:rPr>
-          <w:rFonts w:ascii="Calibri" w:hAnsi="Calibri" w:cs="Calibri"/>
-          <w:color w:val="000000"/>
-          <w:spacing w:val="-1"/>
-          <w:lang w:val="en-GB"/>
-        </w:rPr>
-        <w:t xml:space="preserve"> backups using the same Lastname, </w:t>
+        <w:t xml:space="preserve">user backups using the same Lastname, </w:t>
       </w:r>
       <w:proofErr w:type="spellStart"/>
       <w:r>
@@ -1548,25 +1653,7 @@
           <w:color w:val="000000"/>
           <w:lang w:val="en-GB"/>
         </w:rPr>
-        <w:t xml:space="preserve">Option 1 in the User Administration menu now queries for graphics cards and initiates install. </w:t>
-      </w:r>
-      <w:proofErr w:type="gramStart"/>
-      <w:r>
-        <w:rPr>
-          <w:rFonts w:ascii="Calibri" w:hAnsi="Calibri" w:cs="Calibri"/>
-          <w:color w:val="000000"/>
-          <w:lang w:val="en-GB"/>
-        </w:rPr>
-        <w:t>Current  supported</w:t>
-      </w:r>
-      <w:proofErr w:type="gramEnd"/>
-      <w:r>
-        <w:rPr>
-          <w:rFonts w:ascii="Calibri" w:hAnsi="Calibri" w:cs="Calibri"/>
-          <w:color w:val="000000"/>
-          <w:lang w:val="en-GB"/>
-        </w:rPr>
-        <w:t xml:space="preserve"> cards are </w:t>
+        <w:t xml:space="preserve">Option 1 in the User Administration menu now queries for graphics cards and initiates install. Current  supported cards are </w:t>
       </w:r>
       <w:proofErr w:type="spellStart"/>
       <w:r>
@@ -1744,25 +1831,7 @@
           <w:color w:val="000000"/>
           <w:lang w:val="en-GB"/>
         </w:rPr>
-        <w:t>Version: 1.7 (</w:t>
-      </w:r>
-      <w:proofErr w:type="gramStart"/>
-      <w:r>
-        <w:rPr>
-          <w:rFonts w:ascii="Calibri" w:hAnsi="Calibri" w:cs="Calibri"/>
-          <w:color w:val="000000"/>
-          <w:lang w:val="en-GB"/>
-        </w:rPr>
-        <w:t>Penultimate)  Release</w:t>
-      </w:r>
-      <w:proofErr w:type="gramEnd"/>
-      <w:r>
-        <w:rPr>
-          <w:rFonts w:ascii="Calibri" w:hAnsi="Calibri" w:cs="Calibri"/>
-          <w:color w:val="000000"/>
-          <w:lang w:val="en-GB"/>
-        </w:rPr>
-        <w:t xml:space="preserve"> date: 13/12/2023   Changes:  </w:t>
+        <w:t xml:space="preserve">Version: 1.7 (Penultimate)  Release date: 13/12/2023   Changes:  </w:t>
       </w:r>
     </w:p>
     <w:p>
@@ -1942,43 +2011,7 @@
           <w:color w:val="000000"/>
           <w:lang w:val="en-GB"/>
         </w:rPr>
-        <w:t xml:space="preserve">Implemented Robocopy option in User menu. Still requires that you manually </w:t>
-      </w:r>
-      <w:proofErr w:type="gramStart"/>
-      <w:r>
-        <w:rPr>
-          <w:rFonts w:ascii="Calibri" w:hAnsi="Calibri" w:cs="Calibri"/>
-          <w:color w:val="000000"/>
-          <w:lang w:val="en-GB"/>
-        </w:rPr>
-        <w:t>map  ‘</w:t>
-      </w:r>
-      <w:proofErr w:type="gramEnd"/>
-      <w:r>
-        <w:rPr>
-          <w:rFonts w:ascii="Calibri" w:hAnsi="Calibri" w:cs="Calibri"/>
-          <w:color w:val="000000"/>
-          <w:lang w:val="en-GB"/>
-        </w:rPr>
-        <w:t xml:space="preserve">\\briitnas01\backups’ as a network drive as a prerequisite. No longer matters which letter it is </w:t>
-      </w:r>
-      <w:proofErr w:type="gramStart"/>
-      <w:r>
-        <w:rPr>
-          <w:rFonts w:ascii="Calibri" w:hAnsi="Calibri" w:cs="Calibri"/>
-          <w:color w:val="000000"/>
-          <w:lang w:val="en-GB"/>
-        </w:rPr>
-        <w:t>mapped  to</w:t>
-      </w:r>
-      <w:proofErr w:type="gramEnd"/>
-      <w:r>
-        <w:rPr>
-          <w:rFonts w:ascii="Calibri" w:hAnsi="Calibri" w:cs="Calibri"/>
-          <w:color w:val="000000"/>
-          <w:lang w:val="en-GB"/>
-        </w:rPr>
-        <w:t xml:space="preserve"> and will find it before continuing.   </w:t>
+        <w:t xml:space="preserve">Implemented Robocopy option in User menu. Still requires that you manually map  ‘\\briitnas01\backups’ as a network drive as a prerequisite. No longer matters which letter it is mapped  to and will find it before continuing.   </w:t>
       </w:r>
     </w:p>
     <w:p>
@@ -2419,25 +2452,7 @@
           <w:color w:val="000000"/>
           <w:lang w:val="en-GB"/>
         </w:rPr>
-        <w:t xml:space="preserve">Release date: 13/11/2023 (zero </w:t>
-      </w:r>
-      <w:proofErr w:type="gramStart"/>
-      <w:r>
-        <w:rPr>
-          <w:rFonts w:ascii="Calibri" w:hAnsi="Calibri" w:cs="Calibri"/>
-          <w:color w:val="000000"/>
-          <w:lang w:val="en-GB"/>
-        </w:rPr>
-        <w:t>day)  Changes</w:t>
-      </w:r>
-      <w:proofErr w:type="gramEnd"/>
-      <w:r>
-        <w:rPr>
-          <w:rFonts w:ascii="Calibri" w:hAnsi="Calibri" w:cs="Calibri"/>
-          <w:color w:val="000000"/>
-          <w:lang w:val="en-GB"/>
-        </w:rPr>
-        <w:t xml:space="preserve">:   </w:t>
+        <w:t xml:space="preserve">Release date: 13/11/2023 (zero day)  Changes:   </w:t>
       </w:r>
     </w:p>
     <w:p>
@@ -3386,4 +3401,323 @@
   <a:objectDefaults/>
   <a:extraClrSchemeLst/>
 </a:theme>
+</file>
+
+<file path=customXml/item1.xml><?xml version="1.0" encoding="utf-8"?>
+<?mso-contentType ?>
+<FormTemplates xmlns="http://schemas.microsoft.com/sharepoint/v3/contenttype/forms">
+  <Display>DocumentLibraryForm</Display>
+  <Edit>DocumentLibraryForm</Edit>
+  <New>DocumentLibraryForm</New>
+</FormTemplates>
+</file>
+
+<file path=customXml/item2.xml><?xml version="1.0" encoding="utf-8"?>
+<ct:contentTypeSchema xmlns:ct="http://schemas.microsoft.com/office/2006/metadata/contentType" xmlns:ma="http://schemas.microsoft.com/office/2006/metadata/properties/metaAttributes" ct:_="" ma:_="" ma:contentTypeName="Document" ma:contentTypeID="0x0101005129DD6966CA1F46BD1B69BE285C256B" ma:contentTypeVersion="18" ma:contentTypeDescription="Create a new document." ma:contentTypeScope="" ma:versionID="96dcc6189494d28b088d8d87e6a891de">
+  <xsd:schema xmlns:xsd="http://www.w3.org/2001/XMLSchema" xmlns:xs="http://www.w3.org/2001/XMLSchema" xmlns:p="http://schemas.microsoft.com/office/2006/metadata/properties" xmlns:ns2="8c6ed5b1-67eb-40c1-9dd4-1b14fdd7780e" xmlns:ns3="c3aedc72-90c0-465e-9629-c7c833d3a1a0" xmlns:ns4="75875571-3ae6-492f-92c7-43b2d5357930" targetNamespace="http://schemas.microsoft.com/office/2006/metadata/properties" ma:root="true" ma:fieldsID="37f20d635747a8f2161053b1da758b57" ns2:_="" ns3:_="" ns4:_="">
+    <xsd:import namespace="8c6ed5b1-67eb-40c1-9dd4-1b14fdd7780e"/>
+    <xsd:import namespace="c3aedc72-90c0-465e-9629-c7c833d3a1a0"/>
+    <xsd:import namespace="75875571-3ae6-492f-92c7-43b2d5357930"/>
+    <xsd:element name="properties">
+      <xsd:complexType>
+        <xsd:sequence>
+          <xsd:element name="documentManagement">
+            <xsd:complexType>
+              <xsd:all>
+                <xsd:element ref="ns2:MediaServiceMetadata" minOccurs="0"/>
+                <xsd:element ref="ns2:MediaServiceFastMetadata" minOccurs="0"/>
+                <xsd:element ref="ns3:SharedWithUsers" minOccurs="0"/>
+                <xsd:element ref="ns3:SharedWithDetails" minOccurs="0"/>
+                <xsd:element ref="ns2:MediaServiceAutoKeyPoints" minOccurs="0"/>
+                <xsd:element ref="ns2:MediaServiceKeyPoints" minOccurs="0"/>
+                <xsd:element ref="ns2:MediaServiceAutoTags" minOccurs="0"/>
+                <xsd:element ref="ns2:MediaServiceOCR" minOccurs="0"/>
+                <xsd:element ref="ns2:MediaServiceGenerationTime" minOccurs="0"/>
+                <xsd:element ref="ns2:MediaServiceEventHashCode" minOccurs="0"/>
+                <xsd:element ref="ns2:MediaServiceDateTaken" minOccurs="0"/>
+                <xsd:element ref="ns2:MediaLengthInSeconds" minOccurs="0"/>
+                <xsd:element ref="ns2:lcf76f155ced4ddcb4097134ff3c332f" minOccurs="0"/>
+                <xsd:element ref="ns4:TaxCatchAll" minOccurs="0"/>
+                <xsd:element ref="ns2:MediaServiceLocation" minOccurs="0"/>
+                <xsd:element ref="ns2:MediaServiceSearchProperties" minOccurs="0"/>
+                <xsd:element ref="ns2:MediaServiceObjectDetectorVersions" minOccurs="0"/>
+              </xsd:all>
+            </xsd:complexType>
+          </xsd:element>
+        </xsd:sequence>
+      </xsd:complexType>
+    </xsd:element>
+  </xsd:schema>
+  <xsd:schema xmlns:xsd="http://www.w3.org/2001/XMLSchema" xmlns:xs="http://www.w3.org/2001/XMLSchema" xmlns:dms="http://schemas.microsoft.com/office/2006/documentManagement/types" xmlns:pc="http://schemas.microsoft.com/office/infopath/2007/PartnerControls" targetNamespace="8c6ed5b1-67eb-40c1-9dd4-1b14fdd7780e" elementFormDefault="qualified">
+    <xsd:import namespace="http://schemas.microsoft.com/office/2006/documentManagement/types"/>
+    <xsd:import namespace="http://schemas.microsoft.com/office/infopath/2007/PartnerControls"/>
+    <xsd:element name="MediaServiceMetadata" ma:index="8" nillable="true" ma:displayName="MediaServiceMetadata" ma:hidden="true" ma:internalName="MediaServiceMetadata" ma:readOnly="true">
+      <xsd:simpleType>
+        <xsd:restriction base="dms:Note"/>
+      </xsd:simpleType>
+    </xsd:element>
+    <xsd:element name="MediaServiceFastMetadata" ma:index="9" nillable="true" ma:displayName="MediaServiceFastMetadata" ma:hidden="true" ma:internalName="MediaServiceFastMetadata" ma:readOnly="true">
+      <xsd:simpleType>
+        <xsd:restriction base="dms:Note"/>
+      </xsd:simpleType>
+    </xsd:element>
+    <xsd:element name="MediaServiceAutoKeyPoints" ma:index="12" nillable="true" ma:displayName="MediaServiceAutoKeyPoints" ma:hidden="true" ma:internalName="MediaServiceAutoKeyPoints" ma:readOnly="true">
+      <xsd:simpleType>
+        <xsd:restriction base="dms:Note"/>
+      </xsd:simpleType>
+    </xsd:element>
+    <xsd:element name="MediaServiceKeyPoints" ma:index="13" nillable="true" ma:displayName="KeyPoints" ma:internalName="MediaServiceKeyPoints" ma:readOnly="true">
+      <xsd:simpleType>
+        <xsd:restriction base="dms:Note">
+          <xsd:maxLength value="255"/>
+        </xsd:restriction>
+      </xsd:simpleType>
+    </xsd:element>
+    <xsd:element name="MediaServiceAutoTags" ma:index="14" nillable="true" ma:displayName="Tags" ma:internalName="MediaServiceAutoTags" ma:readOnly="true">
+      <xsd:simpleType>
+        <xsd:restriction base="dms:Text"/>
+      </xsd:simpleType>
+    </xsd:element>
+    <xsd:element name="MediaServiceOCR" ma:index="15" nillable="true" ma:displayName="Extracted Text" ma:internalName="MediaServiceOCR" ma:readOnly="true">
+      <xsd:simpleType>
+        <xsd:restriction base="dms:Note">
+          <xsd:maxLength value="255"/>
+        </xsd:restriction>
+      </xsd:simpleType>
+    </xsd:element>
+    <xsd:element name="MediaServiceGenerationTime" ma:index="16" nillable="true" ma:displayName="MediaServiceGenerationTime" ma:hidden="true" ma:internalName="MediaServiceGenerationTime" ma:readOnly="true">
+      <xsd:simpleType>
+        <xsd:restriction base="dms:Text"/>
+      </xsd:simpleType>
+    </xsd:element>
+    <xsd:element name="MediaServiceEventHashCode" ma:index="17" nillable="true" ma:displayName="MediaServiceEventHashCode" ma:hidden="true" ma:internalName="MediaServiceEventHashCode" ma:readOnly="true">
+      <xsd:simpleType>
+        <xsd:restriction base="dms:Text"/>
+      </xsd:simpleType>
+    </xsd:element>
+    <xsd:element name="MediaServiceDateTaken" ma:index="18" nillable="true" ma:displayName="MediaServiceDateTaken" ma:hidden="true" ma:internalName="MediaServiceDateTaken" ma:readOnly="true">
+      <xsd:simpleType>
+        <xsd:restriction base="dms:Text"/>
+      </xsd:simpleType>
+    </xsd:element>
+    <xsd:element name="MediaLengthInSeconds" ma:index="19" nillable="true" ma:displayName="Length (seconds)" ma:internalName="MediaLengthInSeconds" ma:readOnly="true">
+      <xsd:simpleType>
+        <xsd:restriction base="dms:Unknown"/>
+      </xsd:simpleType>
+    </xsd:element>
+    <xsd:element name="lcf76f155ced4ddcb4097134ff3c332f" ma:index="21" nillable="true" ma:taxonomy="true" ma:internalName="lcf76f155ced4ddcb4097134ff3c332f" ma:taxonomyFieldName="MediaServiceImageTags" ma:displayName="Image Tags" ma:readOnly="false" ma:fieldId="{5cf76f15-5ced-4ddc-b409-7134ff3c332f}" ma:taxonomyMulti="true" ma:sspId="a478efe9-3e83-47ab-9518-2d754b32d76b" ma:termSetId="09814cd3-568e-fe90-9814-8d621ff8fb84" ma:anchorId="fba54fb3-c3e1-fe81-a776-ca4b69148c4d" ma:open="true" ma:isKeyword="false">
+      <xsd:complexType>
+        <xsd:sequence>
+          <xsd:element ref="pc:Terms" minOccurs="0" maxOccurs="1"/>
+        </xsd:sequence>
+      </xsd:complexType>
+    </xsd:element>
+    <xsd:element name="MediaServiceLocation" ma:index="23" nillable="true" ma:displayName="Location" ma:indexed="true" ma:internalName="MediaServiceLocation" ma:readOnly="true">
+      <xsd:simpleType>
+        <xsd:restriction base="dms:Text"/>
+      </xsd:simpleType>
+    </xsd:element>
+    <xsd:element name="MediaServiceSearchProperties" ma:index="24" nillable="true" ma:displayName="MediaServiceSearchProperties" ma:hidden="true" ma:internalName="MediaServiceSearchProperties" ma:readOnly="true">
+      <xsd:simpleType>
+        <xsd:restriction base="dms:Note"/>
+      </xsd:simpleType>
+    </xsd:element>
+    <xsd:element name="MediaServiceObjectDetectorVersions" ma:index="25" nillable="true" ma:displayName="MediaServiceObjectDetectorVersions" ma:hidden="true" ma:indexed="true" ma:internalName="MediaServiceObjectDetectorVersions" ma:readOnly="true">
+      <xsd:simpleType>
+        <xsd:restriction base="dms:Text"/>
+      </xsd:simpleType>
+    </xsd:element>
+  </xsd:schema>
+  <xsd:schema xmlns:xsd="http://www.w3.org/2001/XMLSchema" xmlns:xs="http://www.w3.org/2001/XMLSchema" xmlns:dms="http://schemas.microsoft.com/office/2006/documentManagement/types" xmlns:pc="http://schemas.microsoft.com/office/infopath/2007/PartnerControls" targetNamespace="c3aedc72-90c0-465e-9629-c7c833d3a1a0" elementFormDefault="qualified">
+    <xsd:import namespace="http://schemas.microsoft.com/office/2006/documentManagement/types"/>
+    <xsd:import namespace="http://schemas.microsoft.com/office/infopath/2007/PartnerControls"/>
+    <xsd:element name="SharedWithUsers" ma:index="10" nillable="true" ma:displayName="Shared With" ma:internalName="SharedWithUsers" ma:readOnly="true">
+      <xsd:complexType>
+        <xsd:complexContent>
+          <xsd:extension base="dms:UserMulti">
+            <xsd:sequence>
+              <xsd:element name="UserInfo" minOccurs="0" maxOccurs="unbounded">
+                <xsd:complexType>
+                  <xsd:sequence>
+                    <xsd:element name="DisplayName" type="xsd:string" minOccurs="0"/>
+                    <xsd:element name="AccountId" type="dms:UserId" minOccurs="0" nillable="true"/>
+                    <xsd:element name="AccountType" type="xsd:string" minOccurs="0"/>
+                  </xsd:sequence>
+                </xsd:complexType>
+              </xsd:element>
+            </xsd:sequence>
+          </xsd:extension>
+        </xsd:complexContent>
+      </xsd:complexType>
+    </xsd:element>
+    <xsd:element name="SharedWithDetails" ma:index="11" nillable="true" ma:displayName="Shared With Details" ma:internalName="SharedWithDetails" ma:readOnly="true">
+      <xsd:simpleType>
+        <xsd:restriction base="dms:Note">
+          <xsd:maxLength value="255"/>
+        </xsd:restriction>
+      </xsd:simpleType>
+    </xsd:element>
+  </xsd:schema>
+  <xsd:schema xmlns:xsd="http://www.w3.org/2001/XMLSchema" xmlns:xs="http://www.w3.org/2001/XMLSchema" xmlns:dms="http://schemas.microsoft.com/office/2006/documentManagement/types" xmlns:pc="http://schemas.microsoft.com/office/infopath/2007/PartnerControls" targetNamespace="75875571-3ae6-492f-92c7-43b2d5357930" elementFormDefault="qualified">
+    <xsd:import namespace="http://schemas.microsoft.com/office/2006/documentManagement/types"/>
+    <xsd:import namespace="http://schemas.microsoft.com/office/infopath/2007/PartnerControls"/>
+    <xsd:element name="TaxCatchAll" ma:index="22" nillable="true" ma:displayName="Taxonomy Catch All Column" ma:hidden="true" ma:list="{6060ab02-857a-4bfb-a685-c808c133772c}" ma:internalName="TaxCatchAll" ma:showField="CatchAllData" ma:web="c3aedc72-90c0-465e-9629-c7c833d3a1a0">
+      <xsd:complexType>
+        <xsd:complexContent>
+          <xsd:extension base="dms:MultiChoiceLookup">
+            <xsd:sequence>
+              <xsd:element name="Value" type="dms:Lookup" maxOccurs="unbounded" minOccurs="0" nillable="true"/>
+            </xsd:sequence>
+          </xsd:extension>
+        </xsd:complexContent>
+      </xsd:complexType>
+    </xsd:element>
+  </xsd:schema>
+  <xsd:schema xmlns="http://schemas.openxmlformats.org/package/2006/metadata/core-properties" xmlns:xsd="http://www.w3.org/2001/XMLSchema" xmlns:xsi="http://www.w3.org/2001/XMLSchema-instance" xmlns:dc="http://purl.org/dc/elements/1.1/" xmlns:dcterms="http://purl.org/dc/terms/" xmlns:odoc="http://schemas.microsoft.com/internal/obd" targetNamespace="http://schemas.openxmlformats.org/package/2006/metadata/core-properties" elementFormDefault="qualified" attributeFormDefault="unqualified" blockDefault="#all">
+    <xsd:import namespace="http://purl.org/dc/elements/1.1/" schemaLocation="http://dublincore.org/schemas/xmls/qdc/2003/04/02/dc.xsd"/>
+    <xsd:import namespace="http://purl.org/dc/terms/" schemaLocation="http://dublincore.org/schemas/xmls/qdc/2003/04/02/dcterms.xsd"/>
+    <xsd:element name="coreProperties" type="CT_coreProperties"/>
+    <xsd:complexType name="CT_coreProperties">
+      <xsd:all>
+        <xsd:element ref="dc:creator" minOccurs="0" maxOccurs="1"/>
+        <xsd:element ref="dcterms:created" minOccurs="0" maxOccurs="1"/>
+        <xsd:element ref="dc:identifier" minOccurs="0" maxOccurs="1"/>
+        <xsd:element name="contentType" minOccurs="0" maxOccurs="1" type="xsd:string" ma:index="0" ma:displayName="Content Type"/>
+        <xsd:element ref="dc:title" minOccurs="0" maxOccurs="1" ma:index="4" ma:displayName="Title"/>
+        <xsd:element ref="dc:subject" minOccurs="0" maxOccurs="1"/>
+        <xsd:element ref="dc:description" minOccurs="0" maxOccurs="1"/>
+        <xsd:element name="keywords" minOccurs="0" maxOccurs="1" type="xsd:string"/>
+        <xsd:element ref="dc:language" minOccurs="0" maxOccurs="1"/>
+        <xsd:element name="category" minOccurs="0" maxOccurs="1" type="xsd:string"/>
+        <xsd:element name="version" minOccurs="0" maxOccurs="1" type="xsd:string"/>
+        <xsd:element name="revision" minOccurs="0" maxOccurs="1" type="xsd:string">
+          <xsd:annotation>
+            <xsd:documentation>
+                        This value indicates the number of saves or revisions. The application is responsible for updating this value after each revision.
+                    </xsd:documentation>
+          </xsd:annotation>
+        </xsd:element>
+        <xsd:element name="lastModifiedBy" minOccurs="0" maxOccurs="1" type="xsd:string"/>
+        <xsd:element ref="dcterms:modified" minOccurs="0" maxOccurs="1"/>
+        <xsd:element name="contentStatus" minOccurs="0" maxOccurs="1" type="xsd:string"/>
+      </xsd:all>
+    </xsd:complexType>
+  </xsd:schema>
+  <xs:schema xmlns:pc="http://schemas.microsoft.com/office/infopath/2007/PartnerControls" xmlns:xs="http://www.w3.org/2001/XMLSchema" targetNamespace="http://schemas.microsoft.com/office/infopath/2007/PartnerControls" elementFormDefault="qualified" attributeFormDefault="unqualified">
+    <xs:element name="Person">
+      <xs:complexType>
+        <xs:sequence>
+          <xs:element ref="pc:DisplayName" minOccurs="0"/>
+          <xs:element ref="pc:AccountId" minOccurs="0"/>
+          <xs:element ref="pc:AccountType" minOccurs="0"/>
+        </xs:sequence>
+      </xs:complexType>
+    </xs:element>
+    <xs:element name="DisplayName" type="xs:string"/>
+    <xs:element name="AccountId" type="xs:string"/>
+    <xs:element name="AccountType" type="xs:string"/>
+    <xs:element name="BDCAssociatedEntity">
+      <xs:complexType>
+        <xs:sequence>
+          <xs:element ref="pc:BDCEntity" minOccurs="0" maxOccurs="unbounded"/>
+        </xs:sequence>
+        <xs:attribute ref="pc:EntityNamespace"/>
+        <xs:attribute ref="pc:EntityName"/>
+        <xs:attribute ref="pc:SystemInstanceName"/>
+        <xs:attribute ref="pc:AssociationName"/>
+      </xs:complexType>
+    </xs:element>
+    <xs:attribute name="EntityNamespace" type="xs:string"/>
+    <xs:attribute name="EntityName" type="xs:string"/>
+    <xs:attribute name="SystemInstanceName" type="xs:string"/>
+    <xs:attribute name="AssociationName" type="xs:string"/>
+    <xs:element name="BDCEntity">
+      <xs:complexType>
+        <xs:sequence>
+          <xs:element ref="pc:EntityDisplayName" minOccurs="0"/>
+          <xs:element ref="pc:EntityInstanceReference" minOccurs="0"/>
+          <xs:element ref="pc:EntityId1" minOccurs="0"/>
+          <xs:element ref="pc:EntityId2" minOccurs="0"/>
+          <xs:element ref="pc:EntityId3" minOccurs="0"/>
+          <xs:element ref="pc:EntityId4" minOccurs="0"/>
+          <xs:element ref="pc:EntityId5" minOccurs="0"/>
+        </xs:sequence>
+      </xs:complexType>
+    </xs:element>
+    <xs:element name="EntityDisplayName" type="xs:string"/>
+    <xs:element name="EntityInstanceReference" type="xs:string"/>
+    <xs:element name="EntityId1" type="xs:string"/>
+    <xs:element name="EntityId2" type="xs:string"/>
+    <xs:element name="EntityId3" type="xs:string"/>
+    <xs:element name="EntityId4" type="xs:string"/>
+    <xs:element name="EntityId5" type="xs:string"/>
+    <xs:element name="Terms">
+      <xs:complexType>
+        <xs:sequence>
+          <xs:element ref="pc:TermInfo" minOccurs="0" maxOccurs="unbounded"/>
+        </xs:sequence>
+      </xs:complexType>
+    </xs:element>
+    <xs:element name="TermInfo">
+      <xs:complexType>
+        <xs:sequence>
+          <xs:element ref="pc:TermName" minOccurs="0"/>
+          <xs:element ref="pc:TermId" minOccurs="0"/>
+        </xs:sequence>
+      </xs:complexType>
+    </xs:element>
+    <xs:element name="TermName" type="xs:string"/>
+    <xs:element name="TermId" type="xs:string"/>
+  </xs:schema>
+</ct:contentTypeSchema>
+</file>
+
+<file path=customXml/item3.xml><?xml version="1.0" encoding="utf-8"?>
+<p:properties xmlns:p="http://schemas.microsoft.com/office/2006/metadata/properties" xmlns:xsi="http://www.w3.org/2001/XMLSchema-instance" xmlns:pc="http://schemas.microsoft.com/office/infopath/2007/PartnerControls">
+  <documentManagement>
+    <TaxCatchAll xmlns="75875571-3ae6-492f-92c7-43b2d5357930" xsi:nil="true"/>
+    <lcf76f155ced4ddcb4097134ff3c332f xmlns="8c6ed5b1-67eb-40c1-9dd4-1b14fdd7780e">
+      <Terms xmlns="http://schemas.microsoft.com/office/infopath/2007/PartnerControls"/>
+    </lcf76f155ced4ddcb4097134ff3c332f>
+  </documentManagement>
+</p:properties>
+</file>
+
+<file path=customXml/itemProps1.xml><?xml version="1.0" encoding="utf-8"?>
+<ds:datastoreItem xmlns:ds="http://schemas.openxmlformats.org/officeDocument/2006/customXml" ds:itemID="{A6544E94-AA96-4B27-B49F-0CE0BC89EB5D}">
+  <ds:schemaRefs>
+    <ds:schemaRef ds:uri="http://schemas.microsoft.com/sharepoint/v3/contenttype/forms"/>
+  </ds:schemaRefs>
+</ds:datastoreItem>
+</file>
+
+<file path=customXml/itemProps2.xml><?xml version="1.0" encoding="utf-8"?>
+<ds:datastoreItem xmlns:ds="http://schemas.openxmlformats.org/officeDocument/2006/customXml" ds:itemID="{928C9328-9C4E-4AF9-9A6B-F291534C3F04}">
+  <ds:schemaRefs>
+    <ds:schemaRef ds:uri="http://schemas.microsoft.com/office/2006/metadata/contentType"/>
+    <ds:schemaRef ds:uri="http://schemas.microsoft.com/office/2006/metadata/properties/metaAttributes"/>
+    <ds:schemaRef ds:uri="http://www.w3.org/2001/XMLSchema"/>
+    <ds:schemaRef ds:uri="http://schemas.microsoft.com/office/2006/metadata/properties"/>
+    <ds:schemaRef ds:uri="8c6ed5b1-67eb-40c1-9dd4-1b14fdd7780e"/>
+    <ds:schemaRef ds:uri="c3aedc72-90c0-465e-9629-c7c833d3a1a0"/>
+    <ds:schemaRef ds:uri="75875571-3ae6-492f-92c7-43b2d5357930"/>
+    <ds:schemaRef ds:uri="http://schemas.microsoft.com/office/2006/documentManagement/types"/>
+    <ds:schemaRef ds:uri="http://schemas.microsoft.com/office/infopath/2007/PartnerControls"/>
+    <ds:schemaRef ds:uri="http://schemas.openxmlformats.org/package/2006/metadata/core-properties"/>
+    <ds:schemaRef ds:uri="http://purl.org/dc/elements/1.1/"/>
+    <ds:schemaRef ds:uri="http://purl.org/dc/terms/"/>
+    <ds:schemaRef ds:uri="http://schemas.microsoft.com/internal/obd"/>
+  </ds:schemaRefs>
+</ds:datastoreItem>
+</file>
+
+<file path=customXml/itemProps3.xml><?xml version="1.0" encoding="utf-8"?>
+<ds:datastoreItem xmlns:ds="http://schemas.openxmlformats.org/officeDocument/2006/customXml" ds:itemID="{9CB328E0-E01B-4866-99D0-0212FD990AB6}">
+  <ds:schemaRefs>
+    <ds:schemaRef ds:uri="http://schemas.microsoft.com/office/2006/metadata/properties"/>
+    <ds:schemaRef ds:uri="http://schemas.microsoft.com/office/infopath/2007/PartnerControls"/>
+    <ds:schemaRef ds:uri="75875571-3ae6-492f-92c7-43b2d5357930"/>
+    <ds:schemaRef ds:uri="8c6ed5b1-67eb-40c1-9dd4-1b14fdd7780e"/>
+  </ds:schemaRefs>
+</ds:datastoreItem>
 </file>
</xml_diff>

<commit_message>
Made a logic check for HPIA to ask if device is HP before running.
</commit_message>
<xml_diff>
--- a/FieldTechTool_Full/FieldTechTool_Lite/FieldTechTool_README.docx
+++ b/FieldTechTool_Full/FieldTechTool_Lite/FieldTechTool_README.docx
@@ -136,42 +136,7 @@
           <w:color w:val="000000"/>
           <w:lang w:val="en-GB"/>
         </w:rPr>
-        <w:t>or</w:t>
-      </w:r>
-      <w:hyperlink r:id="rId8" w:history="1">
-        <w:r>
-          <w:rPr>
-            <w:rFonts w:ascii="Calibri" w:hAnsi="Calibri" w:cs="Calibri"/>
-            <w:color w:val="000000"/>
-            <w:lang w:val="en-GB"/>
-          </w:rPr>
-          <w:t xml:space="preserve"> </w:t>
-        </w:r>
-        <w:r>
-          <w:rPr>
-            <w:rFonts w:ascii="Calibri" w:hAnsi="Calibri" w:cs="Calibri"/>
-            <w:color w:val="0563C1"/>
-            <w:u w:val="single"/>
-            <w:lang w:val="en-GB"/>
-          </w:rPr>
-          <w:t>Koupa.taylor@hatch.com</w:t>
-        </w:r>
-        <w:r>
-          <w:rPr>
-            <w:rFonts w:ascii="Calibri" w:hAnsi="Calibri" w:cs="Calibri"/>
-            <w:color w:val="000000"/>
-            <w:lang w:val="en-GB"/>
-          </w:rPr>
-          <w:t xml:space="preserve"> </w:t>
-        </w:r>
-      </w:hyperlink>
-      <w:r>
-        <w:rPr>
-          <w:rFonts w:ascii="Calibri" w:hAnsi="Calibri" w:cs="Calibri"/>
-          <w:color w:val="000000"/>
-          <w:lang w:val="en-GB"/>
-        </w:rPr>
-        <w:t xml:space="preserve">  </w:t>
+        <w:t xml:space="preserve"> </w:t>
       </w:r>
     </w:p>
     <w:p>
@@ -380,7 +345,7 @@
           <w:color w:val="000000"/>
           <w:lang w:val="en-GB"/>
         </w:rPr>
-        <w:t>3</w:t>
+        <w:t>4</w:t>
       </w:r>
     </w:p>
     <w:p>
@@ -406,6 +371,118 @@
           <w:color w:val="000000"/>
           <w:lang w:val="en-GB"/>
         </w:rPr>
+        <w:t>14</w:t>
+      </w:r>
+      <w:r>
+        <w:rPr>
+          <w:rFonts w:ascii="Calibri" w:hAnsi="Calibri" w:cs="Calibri"/>
+          <w:color w:val="000000"/>
+          <w:lang w:val="en-GB"/>
+        </w:rPr>
+        <w:t>/0</w:t>
+      </w:r>
+      <w:r>
+        <w:rPr>
+          <w:rFonts w:ascii="Calibri" w:hAnsi="Calibri" w:cs="Calibri"/>
+          <w:color w:val="000000"/>
+          <w:lang w:val="en-GB"/>
+        </w:rPr>
+        <w:t>5</w:t>
+      </w:r>
+      <w:r>
+        <w:rPr>
+          <w:rFonts w:ascii="Calibri" w:hAnsi="Calibri" w:cs="Calibri"/>
+          <w:color w:val="000000"/>
+          <w:lang w:val="en-GB"/>
+        </w:rPr>
+        <w:t xml:space="preserve">/2025   </w:t>
+      </w:r>
+    </w:p>
+    <w:p>
+      <w:pPr>
+        <w:spacing w:before="220" w:line="220" w:lineRule="exact"/>
+        <w:ind w:left="920"/>
+        <w:rPr>
+          <w:rFonts w:ascii="Times New Roman" w:hAnsi="Times New Roman" w:cs="Times New Roman"/>
+          <w:color w:val="010302"/>
+        </w:rPr>
+      </w:pPr>
+      <w:r>
+        <w:rPr>
+          <w:rFonts w:ascii="Calibri" w:hAnsi="Calibri" w:cs="Calibri"/>
+          <w:color w:val="000000"/>
+          <w:lang w:val="en-GB"/>
+        </w:rPr>
+        <w:t xml:space="preserve">Changes:  </w:t>
+      </w:r>
+    </w:p>
+    <w:p>
+      <w:pPr>
+        <w:spacing w:before="220" w:line="220" w:lineRule="exact"/>
+        <w:ind w:left="920"/>
+        <w:rPr>
+          <w:rFonts w:ascii="Times New Roman" w:hAnsi="Times New Roman" w:cs="Times New Roman"/>
+          <w:color w:val="010302"/>
+        </w:rPr>
+      </w:pPr>
+      <w:r>
+        <w:rPr>
+          <w:rFonts w:ascii="Calibri" w:hAnsi="Calibri" w:cs="Calibri"/>
+          <w:color w:val="000000"/>
+          <w:lang w:val="en-GB"/>
+        </w:rPr>
+        <w:t xml:space="preserve">Added feature from Jack to rename machines. </w:t>
+      </w:r>
+      <w:r>
+        <w:rPr>
+          <w:rFonts w:ascii="Calibri" w:hAnsi="Calibri" w:cs="Calibri"/>
+          <w:color w:val="000000"/>
+          <w:lang w:val="en-GB"/>
+        </w:rPr>
+        <w:t>Located under User administration</w:t>
+      </w:r>
+    </w:p>
+    <w:p>
+      <w:pPr>
+        <w:spacing w:before="220" w:line="220" w:lineRule="exact"/>
+        <w:ind w:left="920"/>
+        <w:rPr>
+          <w:rFonts w:ascii="Times New Roman" w:hAnsi="Times New Roman" w:cs="Times New Roman"/>
+          <w:color w:val="010302"/>
+        </w:rPr>
+      </w:pPr>
+      <w:r>
+        <w:rPr>
+          <w:rFonts w:ascii="Calibri" w:hAnsi="Calibri" w:cs="Calibri"/>
+          <w:color w:val="000000"/>
+          <w:lang w:val="en-GB"/>
+        </w:rPr>
+        <w:t>Version: 3.3</w:t>
+      </w:r>
+    </w:p>
+    <w:p>
+      <w:pPr>
+        <w:spacing w:before="220" w:line="220" w:lineRule="exact"/>
+        <w:ind w:left="920"/>
+        <w:rPr>
+          <w:rFonts w:ascii="Times New Roman" w:hAnsi="Times New Roman" w:cs="Times New Roman"/>
+          <w:color w:val="010302"/>
+        </w:rPr>
+      </w:pPr>
+      <w:r>
+        <w:rPr>
+          <w:rFonts w:ascii="Calibri" w:hAnsi="Calibri" w:cs="Calibri"/>
+          <w:color w:val="000000"/>
+          <w:lang w:val="en-GB"/>
+        </w:rPr>
+        <w:t xml:space="preserve">Release date: </w:t>
+      </w:r>
+      <w:r>
+        <w:rPr>
+          <w:rFonts w:ascii="Calibri" w:hAnsi="Calibri" w:cs="Calibri"/>
+          <w:color w:val="000000"/>
+          <w:lang w:val="en-GB"/>
+        </w:rPr>
         <w:t>05</w:t>
       </w:r>
       <w:r>
@@ -414,23 +491,7 @@
           <w:color w:val="000000"/>
           <w:lang w:val="en-GB"/>
         </w:rPr>
-        <w:t>/0</w:t>
-      </w:r>
-      <w:r>
-        <w:rPr>
-          <w:rFonts w:ascii="Calibri" w:hAnsi="Calibri" w:cs="Calibri"/>
-          <w:color w:val="000000"/>
-          <w:lang w:val="en-GB"/>
-        </w:rPr>
-        <w:t>3</w:t>
-      </w:r>
-      <w:r>
-        <w:rPr>
-          <w:rFonts w:ascii="Calibri" w:hAnsi="Calibri" w:cs="Calibri"/>
-          <w:color w:val="000000"/>
-          <w:lang w:val="en-GB"/>
-        </w:rPr>
-        <w:t xml:space="preserve">/2025   </w:t>
+        <w:t xml:space="preserve">/03/2025   </w:t>
       </w:r>
     </w:p>
     <w:p>
@@ -795,6 +856,7 @@
           <w:color w:val="000000"/>
           <w:lang w:val="en-GB"/>
         </w:rPr>
+        <w:lastRenderedPageBreak/>
         <w:t xml:space="preserve">Updated graphics card executables to the latest version.   </w:t>
       </w:r>
     </w:p>
@@ -872,7 +934,6 @@
           <w:color w:val="000000"/>
           <w:lang w:val="en-GB"/>
         </w:rPr>
-        <w:lastRenderedPageBreak/>
         <w:t xml:space="preserve">Changes:  </w:t>
       </w:r>
     </w:p>
@@ -913,32 +974,6 @@
       <w:pPr>
         <w:spacing w:before="220" w:line="220" w:lineRule="exact"/>
         <w:ind w:left="920"/>
-        <w:rPr>
-          <w:rFonts w:ascii="Times New Roman" w:hAnsi="Times New Roman" w:cs="Times New Roman"/>
-          <w:color w:val="010302"/>
-        </w:rPr>
-        <w:sectPr>
-          <w:type w:val="continuous"/>
-          <w:pgSz w:w="12240" w:h="15840"/>
-          <w:pgMar w:top="343" w:right="500" w:bottom="275" w:left="500" w:header="708" w:footer="708" w:gutter="0"/>
-          <w:cols w:space="720"/>
-          <w:docGrid w:linePitch="360"/>
-        </w:sectPr>
-      </w:pPr>
-      <w:r>
-        <w:rPr>
-          <w:rFonts w:ascii="Calibri" w:hAnsi="Calibri" w:cs="Calibri"/>
-          <w:color w:val="000000"/>
-          <w:lang w:val="en-GB"/>
-        </w:rPr>
-        <w:t xml:space="preserve">Version: 2.4  </w:t>
-      </w:r>
-      <w:r>
-        <w:br w:type="page"/>
-      </w:r>
-    </w:p>
-    <w:p>
-      <w:pPr>
         <w:rPr>
           <w:rFonts w:ascii="Times New Roman" w:hAnsi="Times New Roman"/>
           <w:color w:val="000000" w:themeColor="text1"/>
@@ -947,6 +982,103 @@
           <w:lang w:val="en-GB"/>
         </w:rPr>
       </w:pPr>
+      <w:r>
+        <w:rPr>
+          <w:rFonts w:ascii="Calibri" w:hAnsi="Calibri" w:cs="Calibri"/>
+          <w:color w:val="000000"/>
+          <w:lang w:val="en-GB"/>
+        </w:rPr>
+        <w:t xml:space="preserve">Version: 2.4  </w:t>
+      </w:r>
+    </w:p>
+    <w:p>
+      <w:pPr>
+        <w:spacing w:line="220" w:lineRule="exact"/>
+        <w:ind w:left="920"/>
+        <w:rPr>
+          <w:rFonts w:ascii="Times New Roman" w:hAnsi="Times New Roman" w:cs="Times New Roman"/>
+          <w:color w:val="010302"/>
+        </w:rPr>
+      </w:pPr>
+      <w:r>
+        <w:rPr>
+          <w:rFonts w:ascii="Calibri" w:hAnsi="Calibri" w:cs="Calibri"/>
+          <w:color w:val="000000"/>
+          <w:lang w:val="en-GB"/>
+        </w:rPr>
+        <w:t xml:space="preserve">Release date: 30/07/2024   </w:t>
+      </w:r>
+    </w:p>
+    <w:p>
+      <w:pPr>
+        <w:spacing w:before="220" w:line="220" w:lineRule="exact"/>
+        <w:ind w:left="920"/>
+        <w:rPr>
+          <w:rFonts w:ascii="Times New Roman" w:hAnsi="Times New Roman" w:cs="Times New Roman"/>
+          <w:color w:val="010302"/>
+        </w:rPr>
+      </w:pPr>
+      <w:r>
+        <w:rPr>
+          <w:rFonts w:ascii="Calibri" w:hAnsi="Calibri" w:cs="Calibri"/>
+          <w:color w:val="000000"/>
+          <w:lang w:val="en-GB"/>
+        </w:rPr>
+        <w:t xml:space="preserve">Changes:  </w:t>
+      </w:r>
+    </w:p>
+    <w:p>
+      <w:pPr>
+        <w:spacing w:before="168" w:line="290" w:lineRule="exact"/>
+        <w:ind w:left="920" w:right="1191"/>
+        <w:rPr>
+          <w:rFonts w:ascii="Times New Roman" w:hAnsi="Times New Roman" w:cs="Times New Roman"/>
+          <w:color w:val="010302"/>
+        </w:rPr>
+      </w:pPr>
+      <w:r>
+        <w:rPr>
+          <w:rFonts w:ascii="Calibri" w:hAnsi="Calibri" w:cs="Calibri"/>
+          <w:color w:val="000000"/>
+          <w:spacing w:val="-1"/>
+          <w:lang w:val="en-GB"/>
+        </w:rPr>
+        <w:t xml:space="preserve">Implemented script suggested from Stock, Jack to get the hardware information for the </w:t>
+      </w:r>
+      <w:proofErr w:type="spellStart"/>
+      <w:r>
+        <w:rPr>
+          <w:rFonts w:ascii="Calibri" w:hAnsi="Calibri" w:cs="Calibri"/>
+          <w:color w:val="000000"/>
+          <w:spacing w:val="-1"/>
+          <w:lang w:val="en-GB"/>
+        </w:rPr>
+        <w:t>Elitebook</w:t>
+      </w:r>
+      <w:proofErr w:type="spellEnd"/>
+      <w:r>
+        <w:rPr>
+          <w:rFonts w:ascii="Calibri" w:hAnsi="Calibri" w:cs="Calibri"/>
+          <w:color w:val="000000"/>
+          <w:spacing w:val="-1"/>
+          <w:lang w:val="en-GB"/>
+        </w:rPr>
+        <w:t xml:space="preserve"> 840</w:t>
+      </w:r>
+      <w:r>
+        <w:rPr>
+          <w:rFonts w:ascii="Times New Roman" w:hAnsi="Times New Roman" w:cs="Times New Roman"/>
+        </w:rPr>
+        <w:t xml:space="preserve"> </w:t>
+      </w:r>
+      <w:r>
+        <w:rPr>
+          <w:rFonts w:ascii="Calibri" w:hAnsi="Calibri" w:cs="Calibri"/>
+          <w:color w:val="000000"/>
+          <w:lang w:val="en-GB"/>
+        </w:rPr>
+        <w:t xml:space="preserve">G9. This option is selectable from User admin menu such as the robocopy option.   </w:t>
+      </w:r>
     </w:p>
     <w:p>
       <w:pPr>
@@ -961,6 +1093,7 @@
     </w:p>
     <w:p>
       <w:pPr>
+        <w:spacing w:after="125"/>
         <w:rPr>
           <w:rFonts w:ascii="Times New Roman" w:hAnsi="Times New Roman"/>
           <w:color w:val="000000" w:themeColor="text1"/>
@@ -972,7 +1105,110 @@
     </w:p>
     <w:p>
       <w:pPr>
-        <w:spacing w:after="36"/>
+        <w:spacing w:line="220" w:lineRule="exact"/>
+        <w:ind w:left="920"/>
+        <w:rPr>
+          <w:rFonts w:ascii="Times New Roman" w:hAnsi="Times New Roman" w:cs="Times New Roman"/>
+          <w:color w:val="010302"/>
+        </w:rPr>
+      </w:pPr>
+      <w:r>
+        <w:rPr>
+          <w:rFonts w:ascii="Calibri" w:hAnsi="Calibri" w:cs="Calibri"/>
+          <w:color w:val="000000"/>
+          <w:lang w:val="en-GB"/>
+        </w:rPr>
+        <w:t xml:space="preserve">Version: 2.3.1  </w:t>
+      </w:r>
+    </w:p>
+    <w:p>
+      <w:pPr>
+        <w:spacing w:before="220" w:line="220" w:lineRule="exact"/>
+        <w:ind w:left="920"/>
+        <w:rPr>
+          <w:rFonts w:ascii="Times New Roman" w:hAnsi="Times New Roman" w:cs="Times New Roman"/>
+          <w:color w:val="010302"/>
+        </w:rPr>
+      </w:pPr>
+      <w:r>
+        <w:rPr>
+          <w:rFonts w:ascii="Calibri" w:hAnsi="Calibri" w:cs="Calibri"/>
+          <w:color w:val="000000"/>
+          <w:lang w:val="en-GB"/>
+        </w:rPr>
+        <w:t xml:space="preserve">Release date: 30/07/2024   </w:t>
+      </w:r>
+    </w:p>
+    <w:p>
+      <w:pPr>
+        <w:spacing w:before="220" w:line="220" w:lineRule="exact"/>
+        <w:ind w:left="920"/>
+        <w:rPr>
+          <w:rFonts w:ascii="Times New Roman" w:hAnsi="Times New Roman" w:cs="Times New Roman"/>
+          <w:color w:val="010302"/>
+        </w:rPr>
+      </w:pPr>
+      <w:r>
+        <w:rPr>
+          <w:rFonts w:ascii="Calibri" w:hAnsi="Calibri" w:cs="Calibri"/>
+          <w:color w:val="000000"/>
+          <w:lang w:val="en-GB"/>
+        </w:rPr>
+        <w:t xml:space="preserve">Changes:  </w:t>
+      </w:r>
+    </w:p>
+    <w:p>
+      <w:pPr>
+        <w:spacing w:before="169" w:line="289" w:lineRule="exact"/>
+        <w:ind w:left="920" w:right="1015"/>
+        <w:rPr>
+          <w:rFonts w:ascii="Times New Roman" w:hAnsi="Times New Roman" w:cs="Times New Roman"/>
+          <w:color w:val="010302"/>
+        </w:rPr>
+      </w:pPr>
+      <w:r>
+        <w:rPr>
+          <w:rFonts w:ascii="Calibri" w:hAnsi="Calibri" w:cs="Calibri"/>
+          <w:color w:val="000000"/>
+          <w:lang w:val="en-GB"/>
+        </w:rPr>
+        <w:t xml:space="preserve">Updated logic in the Install-Graphics function within  </w:t>
+      </w:r>
+      <w:r>
+        <w:rPr>
+          <w:rFonts w:ascii="Calibri" w:hAnsi="Calibri" w:cs="Calibri"/>
+          <w:color w:val="000000"/>
+          <w:spacing w:val="-1"/>
+          <w:lang w:val="en-GB"/>
+        </w:rPr>
+        <w:t>"Scripts\Administration\DPLink_HPIA_Final_Updates.ps1" further to significantly reduce the number of</w:t>
+      </w:r>
+      <w:r>
+        <w:rPr>
+          <w:rFonts w:ascii="Times New Roman" w:hAnsi="Times New Roman" w:cs="Times New Roman"/>
+        </w:rPr>
+        <w:t xml:space="preserve"> </w:t>
+      </w:r>
+      <w:r>
+        <w:rPr>
+          <w:rFonts w:ascii="Calibri" w:hAnsi="Calibri" w:cs="Calibri"/>
+          <w:color w:val="000000"/>
+          <w:spacing w:val="-1"/>
+          <w:lang w:val="en-GB"/>
+        </w:rPr>
+        <w:t xml:space="preserve">Graphics drivers to support (from 6 to 2). These drivers cover the most machines and are constantly up  to date. These were decided using the ‘most intensive’ driver’s supported devices tab on the download  </w:t>
+      </w:r>
+      <w:r>
+        <w:rPr>
+          <w:rFonts w:ascii="Calibri" w:hAnsi="Calibri" w:cs="Calibri"/>
+          <w:color w:val="000000"/>
+          <w:lang w:val="en-GB"/>
+        </w:rPr>
+        <w:t xml:space="preserve">page and ended up being the GPU intensive and Studio G10 drivers respectively, totalling about 1.5GB  for the addons from 2.7GB.   </w:t>
+      </w:r>
+    </w:p>
+    <w:p>
+      <w:pPr>
         <w:rPr>
           <w:rFonts w:ascii="Times New Roman" w:hAnsi="Times New Roman"/>
           <w:color w:val="000000" w:themeColor="text1"/>
@@ -984,95 +1220,7 @@
     </w:p>
     <w:p>
       <w:pPr>
-        <w:spacing w:line="220" w:lineRule="exact"/>
-        <w:ind w:left="920"/>
-        <w:rPr>
-          <w:rFonts w:ascii="Times New Roman" w:hAnsi="Times New Roman" w:cs="Times New Roman"/>
-          <w:color w:val="010302"/>
-        </w:rPr>
-      </w:pPr>
-      <w:r>
-        <w:rPr>
-          <w:rFonts w:ascii="Calibri" w:hAnsi="Calibri" w:cs="Calibri"/>
-          <w:color w:val="000000"/>
-          <w:lang w:val="en-GB"/>
-        </w:rPr>
-        <w:t xml:space="preserve">Release date: 30/07/2024   </w:t>
-      </w:r>
-    </w:p>
-    <w:p>
-      <w:pPr>
-        <w:spacing w:before="220" w:line="220" w:lineRule="exact"/>
-        <w:ind w:left="920"/>
-        <w:rPr>
-          <w:rFonts w:ascii="Times New Roman" w:hAnsi="Times New Roman" w:cs="Times New Roman"/>
-          <w:color w:val="010302"/>
-        </w:rPr>
-      </w:pPr>
-      <w:r>
-        <w:rPr>
-          <w:rFonts w:ascii="Calibri" w:hAnsi="Calibri" w:cs="Calibri"/>
-          <w:color w:val="000000"/>
-          <w:lang w:val="en-GB"/>
-        </w:rPr>
-        <w:t xml:space="preserve">Changes:  </w:t>
-      </w:r>
-    </w:p>
-    <w:p>
-      <w:pPr>
-        <w:spacing w:before="168" w:line="290" w:lineRule="exact"/>
-        <w:ind w:left="920" w:right="1191"/>
-        <w:rPr>
-          <w:rFonts w:ascii="Times New Roman" w:hAnsi="Times New Roman" w:cs="Times New Roman"/>
-          <w:color w:val="010302"/>
-        </w:rPr>
-      </w:pPr>
-      <w:r>
-        <w:rPr>
-          <w:rFonts w:ascii="Calibri" w:hAnsi="Calibri" w:cs="Calibri"/>
-          <w:color w:val="000000"/>
-          <w:spacing w:val="-1"/>
-          <w:lang w:val="en-GB"/>
-        </w:rPr>
-        <w:t xml:space="preserve">Implemented script suggested from Stock, Jack to get the hardware information for the </w:t>
-      </w:r>
-      <w:proofErr w:type="spellStart"/>
-      <w:r>
-        <w:rPr>
-          <w:rFonts w:ascii="Calibri" w:hAnsi="Calibri" w:cs="Calibri"/>
-          <w:color w:val="000000"/>
-          <w:spacing w:val="-1"/>
-          <w:lang w:val="en-GB"/>
-        </w:rPr>
-        <w:t>Elitebook</w:t>
-      </w:r>
-      <w:proofErr w:type="spellEnd"/>
-      <w:r>
-        <w:rPr>
-          <w:rFonts w:ascii="Calibri" w:hAnsi="Calibri" w:cs="Calibri"/>
-          <w:color w:val="000000"/>
-          <w:spacing w:val="-1"/>
-          <w:lang w:val="en-GB"/>
-        </w:rPr>
-        <w:t xml:space="preserve"> 840</w:t>
-      </w:r>
-      <w:r>
-        <w:rPr>
-          <w:rFonts w:ascii="Times New Roman" w:hAnsi="Times New Roman" w:cs="Times New Roman"/>
-        </w:rPr>
-        <w:t xml:space="preserve"> </w:t>
-      </w:r>
-      <w:r>
-        <w:rPr>
-          <w:rFonts w:ascii="Calibri" w:hAnsi="Calibri" w:cs="Calibri"/>
-          <w:color w:val="000000"/>
-          <w:lang w:val="en-GB"/>
-        </w:rPr>
-        <w:t xml:space="preserve">G9. This option is selectable from User admin menu such as the robocopy option.   </w:t>
-      </w:r>
-    </w:p>
-    <w:p>
-      <w:pPr>
+        <w:spacing w:after="127"/>
         <w:rPr>
           <w:rFonts w:ascii="Times New Roman" w:hAnsi="Times New Roman"/>
           <w:color w:val="000000" w:themeColor="text1"/>
@@ -1084,7 +1232,305 @@
     </w:p>
     <w:p>
       <w:pPr>
-        <w:spacing w:after="125"/>
+        <w:spacing w:line="220" w:lineRule="exact"/>
+        <w:ind w:left="920"/>
+        <w:rPr>
+          <w:rFonts w:ascii="Times New Roman" w:hAnsi="Times New Roman" w:cs="Times New Roman"/>
+          <w:color w:val="010302"/>
+        </w:rPr>
+      </w:pPr>
+      <w:r>
+        <w:rPr>
+          <w:rFonts w:ascii="Calibri" w:hAnsi="Calibri" w:cs="Calibri"/>
+          <w:color w:val="000000"/>
+          <w:lang w:val="en-GB"/>
+        </w:rPr>
+        <w:t xml:space="preserve">Version: 2.3  </w:t>
+      </w:r>
+    </w:p>
+    <w:p>
+      <w:pPr>
+        <w:spacing w:before="220" w:line="220" w:lineRule="exact"/>
+        <w:ind w:left="920"/>
+        <w:rPr>
+          <w:rFonts w:ascii="Times New Roman" w:hAnsi="Times New Roman" w:cs="Times New Roman"/>
+          <w:color w:val="010302"/>
+        </w:rPr>
+      </w:pPr>
+      <w:r>
+        <w:rPr>
+          <w:rFonts w:ascii="Calibri" w:hAnsi="Calibri" w:cs="Calibri"/>
+          <w:color w:val="000000"/>
+          <w:lang w:val="en-GB"/>
+        </w:rPr>
+        <w:t xml:space="preserve">Release date: 05/07/2024   </w:t>
+      </w:r>
+    </w:p>
+    <w:p>
+      <w:pPr>
+        <w:spacing w:before="220" w:line="220" w:lineRule="exact"/>
+        <w:ind w:left="920"/>
+        <w:rPr>
+          <w:rFonts w:ascii="Times New Roman" w:hAnsi="Times New Roman" w:cs="Times New Roman"/>
+          <w:color w:val="010302"/>
+        </w:rPr>
+      </w:pPr>
+      <w:r>
+        <w:rPr>
+          <w:rFonts w:ascii="Calibri" w:hAnsi="Calibri" w:cs="Calibri"/>
+          <w:color w:val="000000"/>
+          <w:lang w:val="en-GB"/>
+        </w:rPr>
+        <w:t xml:space="preserve">Changes:  </w:t>
+      </w:r>
+    </w:p>
+    <w:p>
+      <w:pPr>
+        <w:spacing w:before="169" w:line="289" w:lineRule="exact"/>
+        <w:ind w:left="920" w:right="861"/>
+        <w:rPr>
+          <w:rFonts w:ascii="Times New Roman" w:hAnsi="Times New Roman" w:cs="Times New Roman"/>
+          <w:color w:val="010302"/>
+        </w:rPr>
+      </w:pPr>
+      <w:r>
+        <w:rPr>
+          <w:rFonts w:ascii="Calibri" w:hAnsi="Calibri" w:cs="Calibri"/>
+          <w:color w:val="000000"/>
+          <w:lang w:val="en-GB"/>
+        </w:rPr>
+        <w:t>Updated logic in the Install-Graphics function within  "Scripts\Administration\DPLink_HPIA_Final_Updates.ps1" for wildcards. Enables the correct card to be  chosen when Nvidia/Microsoft ‘slightly’ changes the card’s name in the output of the PowerShell  command `Get-</w:t>
+      </w:r>
+      <w:proofErr w:type="spellStart"/>
+      <w:r>
+        <w:rPr>
+          <w:rFonts w:ascii="Calibri" w:hAnsi="Calibri" w:cs="Calibri"/>
+          <w:color w:val="000000"/>
+          <w:lang w:val="en-GB"/>
+        </w:rPr>
+        <w:t>CimInstance</w:t>
+      </w:r>
+      <w:proofErr w:type="spellEnd"/>
+      <w:r>
+        <w:rPr>
+          <w:rFonts w:ascii="Calibri" w:hAnsi="Calibri" w:cs="Calibri"/>
+          <w:color w:val="000000"/>
+          <w:lang w:val="en-GB"/>
+        </w:rPr>
+        <w:t xml:space="preserve"> -</w:t>
+      </w:r>
+      <w:proofErr w:type="spellStart"/>
+      <w:r>
+        <w:rPr>
+          <w:rFonts w:ascii="Calibri" w:hAnsi="Calibri" w:cs="Calibri"/>
+          <w:color w:val="000000"/>
+          <w:lang w:val="en-GB"/>
+        </w:rPr>
+        <w:t>Classname</w:t>
+      </w:r>
+      <w:proofErr w:type="spellEnd"/>
+      <w:r>
+        <w:rPr>
+          <w:rFonts w:ascii="Calibri" w:hAnsi="Calibri" w:cs="Calibri"/>
+          <w:color w:val="000000"/>
+          <w:lang w:val="en-GB"/>
+        </w:rPr>
+        <w:t xml:space="preserve"> Win32_VideoController`  </w:t>
+      </w:r>
+    </w:p>
+    <w:p>
+      <w:pPr>
+        <w:spacing w:before="220" w:line="220" w:lineRule="exact"/>
+        <w:ind w:left="920"/>
+        <w:rPr>
+          <w:rFonts w:ascii="Times New Roman" w:hAnsi="Times New Roman" w:cs="Times New Roman"/>
+          <w:color w:val="010302"/>
+        </w:rPr>
+      </w:pPr>
+      <w:r>
+        <w:rPr>
+          <w:rFonts w:ascii="Calibri" w:hAnsi="Calibri" w:cs="Calibri"/>
+          <w:color w:val="000000"/>
+          <w:lang w:val="en-GB"/>
+        </w:rPr>
+        <w:t xml:space="preserve">Version: 2.2  </w:t>
+      </w:r>
+    </w:p>
+    <w:p>
+      <w:pPr>
+        <w:spacing w:before="220" w:line="220" w:lineRule="exact"/>
+        <w:ind w:left="920"/>
+        <w:rPr>
+          <w:rFonts w:ascii="Times New Roman" w:hAnsi="Times New Roman" w:cs="Times New Roman"/>
+          <w:color w:val="010302"/>
+        </w:rPr>
+      </w:pPr>
+      <w:r>
+        <w:rPr>
+          <w:rFonts w:ascii="Calibri" w:hAnsi="Calibri" w:cs="Calibri"/>
+          <w:color w:val="000000"/>
+          <w:lang w:val="en-GB"/>
+        </w:rPr>
+        <w:t xml:space="preserve">Release date: 17/05/2024   </w:t>
+      </w:r>
+    </w:p>
+    <w:p>
+      <w:pPr>
+        <w:spacing w:before="220" w:line="220" w:lineRule="exact"/>
+        <w:ind w:left="920"/>
+        <w:rPr>
+          <w:rFonts w:ascii="Times New Roman" w:hAnsi="Times New Roman" w:cs="Times New Roman"/>
+          <w:color w:val="010302"/>
+        </w:rPr>
+      </w:pPr>
+      <w:r>
+        <w:rPr>
+          <w:rFonts w:ascii="Calibri" w:hAnsi="Calibri" w:cs="Calibri"/>
+          <w:color w:val="000000"/>
+          <w:lang w:val="en-GB"/>
+        </w:rPr>
+        <w:t xml:space="preserve">Changes:  </w:t>
+      </w:r>
+    </w:p>
+    <w:p>
+      <w:pPr>
+        <w:spacing w:before="169" w:line="289" w:lineRule="exact"/>
+        <w:ind w:left="920" w:right="861"/>
+        <w:rPr>
+          <w:rFonts w:ascii="Times New Roman" w:hAnsi="Times New Roman" w:cs="Times New Roman"/>
+          <w:color w:val="010302"/>
+        </w:rPr>
+      </w:pPr>
+      <w:r>
+        <w:rPr>
+          <w:rFonts w:ascii="Calibri" w:hAnsi="Calibri" w:cs="Calibri"/>
+          <w:color w:val="000000"/>
+          <w:lang w:val="en-GB"/>
+        </w:rPr>
+        <w:t xml:space="preserve">Modified Robocopy menu option to take a network path such as `\\briitnas01\backups` and perform the  </w:t>
+      </w:r>
+      <w:r>
+        <w:rPr>
+          <w:rFonts w:ascii="Calibri" w:hAnsi="Calibri" w:cs="Calibri"/>
+          <w:color w:val="000000"/>
+          <w:spacing w:val="-1"/>
+          <w:lang w:val="en-GB"/>
+        </w:rPr>
+        <w:t xml:space="preserve">user backups using the same Lastname, </w:t>
+      </w:r>
+      <w:proofErr w:type="spellStart"/>
+      <w:r>
+        <w:rPr>
+          <w:rFonts w:ascii="Calibri" w:hAnsi="Calibri" w:cs="Calibri"/>
+          <w:color w:val="000000"/>
+          <w:spacing w:val="-1"/>
+          <w:lang w:val="en-GB"/>
+        </w:rPr>
+        <w:t>Firstname</w:t>
+      </w:r>
+      <w:proofErr w:type="spellEnd"/>
+      <w:r>
+        <w:rPr>
+          <w:rFonts w:ascii="Calibri" w:hAnsi="Calibri" w:cs="Calibri"/>
+          <w:color w:val="000000"/>
+          <w:spacing w:val="-1"/>
+          <w:lang w:val="en-GB"/>
+        </w:rPr>
+        <w:t xml:space="preserve"> folder structure. A </w:t>
+      </w:r>
+      <w:proofErr w:type="spellStart"/>
+      <w:r>
+        <w:rPr>
+          <w:rFonts w:ascii="Calibri" w:hAnsi="Calibri" w:cs="Calibri"/>
+          <w:color w:val="000000"/>
+          <w:spacing w:val="-1"/>
+          <w:lang w:val="en-GB"/>
+        </w:rPr>
+        <w:t>hashmap</w:t>
+      </w:r>
+      <w:proofErr w:type="spellEnd"/>
+      <w:r>
+        <w:rPr>
+          <w:rFonts w:ascii="Calibri" w:hAnsi="Calibri" w:cs="Calibri"/>
+          <w:color w:val="000000"/>
+          <w:spacing w:val="-1"/>
+          <w:lang w:val="en-GB"/>
+        </w:rPr>
+        <w:t xml:space="preserve"> was used for convenience</w:t>
+      </w:r>
+      <w:r>
+        <w:rPr>
+          <w:rFonts w:ascii="Times New Roman" w:hAnsi="Times New Roman" w:cs="Times New Roman"/>
+        </w:rPr>
+        <w:t xml:space="preserve"> </w:t>
+      </w:r>
+      <w:r>
+        <w:rPr>
+          <w:rFonts w:ascii="Calibri" w:hAnsi="Calibri" w:cs="Calibri"/>
+          <w:color w:val="000000"/>
+          <w:lang w:val="en-GB"/>
+        </w:rPr>
+        <w:t xml:space="preserve">with common network folders such as `\\briitnas01\backups`. All choices and drives are case insensitive.  </w:t>
+      </w:r>
+    </w:p>
+    <w:p>
+      <w:pPr>
+        <w:spacing w:before="220" w:line="220" w:lineRule="exact"/>
+        <w:ind w:left="920"/>
+        <w:rPr>
+          <w:rFonts w:ascii="Times New Roman" w:hAnsi="Times New Roman" w:cs="Times New Roman"/>
+          <w:color w:val="010302"/>
+        </w:rPr>
+      </w:pPr>
+      <w:r>
+        <w:rPr>
+          <w:rFonts w:ascii="Calibri" w:hAnsi="Calibri" w:cs="Calibri"/>
+          <w:color w:val="000000"/>
+          <w:lang w:val="en-GB"/>
+        </w:rPr>
+        <w:t xml:space="preserve">Version: 2.1  </w:t>
+      </w:r>
+    </w:p>
+    <w:p>
+      <w:pPr>
+        <w:spacing w:before="220" w:line="220" w:lineRule="exact"/>
+        <w:ind w:left="920"/>
+        <w:rPr>
+          <w:rFonts w:ascii="Times New Roman" w:hAnsi="Times New Roman" w:cs="Times New Roman"/>
+          <w:color w:val="010302"/>
+        </w:rPr>
+      </w:pPr>
+      <w:r>
+        <w:rPr>
+          <w:rFonts w:ascii="Calibri" w:hAnsi="Calibri" w:cs="Calibri"/>
+          <w:color w:val="000000"/>
+          <w:lang w:val="en-GB"/>
+        </w:rPr>
+        <w:t xml:space="preserve">Release date: 03/05/2024   </w:t>
+      </w:r>
+    </w:p>
+    <w:p>
+      <w:pPr>
+        <w:spacing w:before="220" w:line="220" w:lineRule="exact"/>
+        <w:ind w:left="920"/>
+        <w:rPr>
+          <w:rFonts w:ascii="Times New Roman" w:hAnsi="Times New Roman" w:cs="Times New Roman"/>
+          <w:color w:val="010302"/>
+        </w:rPr>
+      </w:pPr>
+      <w:r>
+        <w:rPr>
+          <w:rFonts w:ascii="Calibri" w:hAnsi="Calibri" w:cs="Calibri"/>
+          <w:color w:val="000000"/>
+          <w:lang w:val="en-GB"/>
+        </w:rPr>
+        <w:t xml:space="preserve">Changes:  </w:t>
+      </w:r>
+    </w:p>
+    <w:p>
+      <w:pPr>
+        <w:spacing w:before="47" w:line="448" w:lineRule="exact"/>
+        <w:ind w:left="920" w:right="861"/>
         <w:rPr>
           <w:rFonts w:ascii="Times New Roman" w:hAnsi="Times New Roman"/>
           <w:color w:val="000000" w:themeColor="text1"/>
@@ -1093,453 +1539,13 @@
           <w:lang w:val="en-GB"/>
         </w:rPr>
       </w:pPr>
-    </w:p>
-    <w:p>
-      <w:pPr>
-        <w:spacing w:line="220" w:lineRule="exact"/>
-        <w:ind w:left="920"/>
-        <w:rPr>
-          <w:rFonts w:ascii="Times New Roman" w:hAnsi="Times New Roman" w:cs="Times New Roman"/>
-          <w:color w:val="010302"/>
-        </w:rPr>
-      </w:pPr>
-      <w:r>
-        <w:rPr>
-          <w:rFonts w:ascii="Calibri" w:hAnsi="Calibri" w:cs="Calibri"/>
-          <w:color w:val="000000"/>
-          <w:lang w:val="en-GB"/>
-        </w:rPr>
-        <w:t xml:space="preserve">Version: 2.3.1  </w:t>
-      </w:r>
-    </w:p>
-    <w:p>
-      <w:pPr>
-        <w:spacing w:before="220" w:line="220" w:lineRule="exact"/>
-        <w:ind w:left="920"/>
-        <w:rPr>
-          <w:rFonts w:ascii="Times New Roman" w:hAnsi="Times New Roman" w:cs="Times New Roman"/>
-          <w:color w:val="010302"/>
-        </w:rPr>
-      </w:pPr>
-      <w:r>
-        <w:rPr>
-          <w:rFonts w:ascii="Calibri" w:hAnsi="Calibri" w:cs="Calibri"/>
-          <w:color w:val="000000"/>
-          <w:lang w:val="en-GB"/>
-        </w:rPr>
-        <w:t xml:space="preserve">Release date: 30/07/2024   </w:t>
-      </w:r>
-    </w:p>
-    <w:p>
-      <w:pPr>
-        <w:spacing w:before="220" w:line="220" w:lineRule="exact"/>
-        <w:ind w:left="920"/>
-        <w:rPr>
-          <w:rFonts w:ascii="Times New Roman" w:hAnsi="Times New Roman" w:cs="Times New Roman"/>
-          <w:color w:val="010302"/>
-        </w:rPr>
-      </w:pPr>
-      <w:r>
-        <w:rPr>
-          <w:rFonts w:ascii="Calibri" w:hAnsi="Calibri" w:cs="Calibri"/>
-          <w:color w:val="000000"/>
-          <w:lang w:val="en-GB"/>
-        </w:rPr>
-        <w:t xml:space="preserve">Changes:  </w:t>
-      </w:r>
-    </w:p>
-    <w:p>
-      <w:pPr>
-        <w:spacing w:before="169" w:line="289" w:lineRule="exact"/>
-        <w:ind w:left="920" w:right="1015"/>
-        <w:rPr>
-          <w:rFonts w:ascii="Times New Roman" w:hAnsi="Times New Roman" w:cs="Times New Roman"/>
-          <w:color w:val="010302"/>
-        </w:rPr>
-      </w:pPr>
-      <w:r>
-        <w:rPr>
-          <w:rFonts w:ascii="Calibri" w:hAnsi="Calibri" w:cs="Calibri"/>
-          <w:color w:val="000000"/>
-          <w:lang w:val="en-GB"/>
-        </w:rPr>
-        <w:t xml:space="preserve">Updated logic in the Install-Graphics function within  </w:t>
-      </w:r>
-      <w:r>
-        <w:rPr>
-          <w:rFonts w:ascii="Calibri" w:hAnsi="Calibri" w:cs="Calibri"/>
-          <w:color w:val="000000"/>
-          <w:spacing w:val="-1"/>
-          <w:lang w:val="en-GB"/>
-        </w:rPr>
-        <w:t>"Scripts\Administration\DPLink_HPIA_Final_Updates.ps1" further to significantly reduce the number of</w:t>
-      </w:r>
-      <w:r>
-        <w:rPr>
-          <w:rFonts w:ascii="Times New Roman" w:hAnsi="Times New Roman" w:cs="Times New Roman"/>
-        </w:rPr>
-        <w:t xml:space="preserve"> </w:t>
-      </w:r>
-      <w:r>
-        <w:rPr>
-          <w:rFonts w:ascii="Calibri" w:hAnsi="Calibri" w:cs="Calibri"/>
-          <w:color w:val="000000"/>
-          <w:spacing w:val="-1"/>
-          <w:lang w:val="en-GB"/>
-        </w:rPr>
-        <w:t xml:space="preserve">Graphics drivers to support (from 6 to 2). These drivers cover the most machines and are constantly up  to date. These were decided using the ‘most intensive’ driver’s supported devices tab on the download  </w:t>
-      </w:r>
-      <w:r>
-        <w:rPr>
-          <w:rFonts w:ascii="Calibri" w:hAnsi="Calibri" w:cs="Calibri"/>
-          <w:color w:val="000000"/>
-          <w:lang w:val="en-GB"/>
-        </w:rPr>
-        <w:t xml:space="preserve">page and ended up being the GPU intensive and Studio G10 drivers respectively, totalling about 1.5GB  for the addons from 2.7GB.   </w:t>
-      </w:r>
-    </w:p>
-    <w:p>
-      <w:pPr>
-        <w:rPr>
-          <w:rFonts w:ascii="Times New Roman" w:hAnsi="Times New Roman"/>
-          <w:color w:val="000000" w:themeColor="text1"/>
-          <w:sz w:val="24"/>
-          <w:szCs w:val="24"/>
-          <w:lang w:val="en-GB"/>
-        </w:rPr>
-      </w:pPr>
-    </w:p>
-    <w:p>
-      <w:pPr>
-        <w:spacing w:after="127"/>
-        <w:rPr>
-          <w:rFonts w:ascii="Times New Roman" w:hAnsi="Times New Roman"/>
-          <w:color w:val="000000" w:themeColor="text1"/>
-          <w:sz w:val="24"/>
-          <w:szCs w:val="24"/>
-          <w:lang w:val="en-GB"/>
-        </w:rPr>
-      </w:pPr>
-    </w:p>
-    <w:p>
-      <w:pPr>
-        <w:spacing w:line="220" w:lineRule="exact"/>
-        <w:ind w:left="920"/>
-        <w:rPr>
-          <w:rFonts w:ascii="Times New Roman" w:hAnsi="Times New Roman" w:cs="Times New Roman"/>
-          <w:color w:val="010302"/>
-        </w:rPr>
-      </w:pPr>
-      <w:r>
-        <w:rPr>
-          <w:rFonts w:ascii="Calibri" w:hAnsi="Calibri" w:cs="Calibri"/>
-          <w:color w:val="000000"/>
-          <w:lang w:val="en-GB"/>
-        </w:rPr>
-        <w:t xml:space="preserve">Version: 2.3  </w:t>
-      </w:r>
-    </w:p>
-    <w:p>
-      <w:pPr>
-        <w:spacing w:before="220" w:line="220" w:lineRule="exact"/>
-        <w:ind w:left="920"/>
-        <w:rPr>
-          <w:rFonts w:ascii="Times New Roman" w:hAnsi="Times New Roman" w:cs="Times New Roman"/>
-          <w:color w:val="010302"/>
-        </w:rPr>
-      </w:pPr>
-      <w:r>
-        <w:rPr>
-          <w:rFonts w:ascii="Calibri" w:hAnsi="Calibri" w:cs="Calibri"/>
-          <w:color w:val="000000"/>
-          <w:lang w:val="en-GB"/>
-        </w:rPr>
-        <w:t xml:space="preserve">Release date: 05/07/2024   </w:t>
-      </w:r>
-    </w:p>
-    <w:p>
-      <w:pPr>
-        <w:spacing w:before="220" w:line="220" w:lineRule="exact"/>
-        <w:ind w:left="920"/>
-        <w:rPr>
-          <w:rFonts w:ascii="Times New Roman" w:hAnsi="Times New Roman" w:cs="Times New Roman"/>
-          <w:color w:val="010302"/>
-        </w:rPr>
-      </w:pPr>
-      <w:r>
-        <w:rPr>
-          <w:rFonts w:ascii="Calibri" w:hAnsi="Calibri" w:cs="Calibri"/>
-          <w:color w:val="000000"/>
-          <w:lang w:val="en-GB"/>
-        </w:rPr>
-        <w:t xml:space="preserve">Changes:  </w:t>
-      </w:r>
-    </w:p>
-    <w:p>
-      <w:pPr>
-        <w:spacing w:before="169" w:line="289" w:lineRule="exact"/>
-        <w:ind w:left="920" w:right="861"/>
-        <w:rPr>
-          <w:rFonts w:ascii="Times New Roman" w:hAnsi="Times New Roman" w:cs="Times New Roman"/>
-          <w:color w:val="010302"/>
-        </w:rPr>
-      </w:pPr>
-      <w:r>
-        <w:rPr>
-          <w:rFonts w:ascii="Calibri" w:hAnsi="Calibri" w:cs="Calibri"/>
-          <w:color w:val="000000"/>
-          <w:lang w:val="en-GB"/>
-        </w:rPr>
-        <w:t>Updated logic in the Install-Graphics function within  "Scripts\Administration\DPLink_HPIA_Final_Updates.ps1" for wildcards. Enables the correct card to be  chosen when Nvidia/Microsoft ‘slightly’ changes the card’s name in the output of the PowerShell  command `Get-</w:t>
-      </w:r>
-      <w:proofErr w:type="spellStart"/>
-      <w:r>
-        <w:rPr>
-          <w:rFonts w:ascii="Calibri" w:hAnsi="Calibri" w:cs="Calibri"/>
-          <w:color w:val="000000"/>
-          <w:lang w:val="en-GB"/>
-        </w:rPr>
-        <w:t>CimInstance</w:t>
-      </w:r>
-      <w:proofErr w:type="spellEnd"/>
-      <w:r>
-        <w:rPr>
-          <w:rFonts w:ascii="Calibri" w:hAnsi="Calibri" w:cs="Calibri"/>
-          <w:color w:val="000000"/>
-          <w:lang w:val="en-GB"/>
-        </w:rPr>
-        <w:t xml:space="preserve"> -</w:t>
-      </w:r>
-      <w:proofErr w:type="spellStart"/>
-      <w:r>
-        <w:rPr>
-          <w:rFonts w:ascii="Calibri" w:hAnsi="Calibri" w:cs="Calibri"/>
-          <w:color w:val="000000"/>
-          <w:lang w:val="en-GB"/>
-        </w:rPr>
-        <w:t>Classname</w:t>
-      </w:r>
-      <w:proofErr w:type="spellEnd"/>
-      <w:r>
-        <w:rPr>
-          <w:rFonts w:ascii="Calibri" w:hAnsi="Calibri" w:cs="Calibri"/>
-          <w:color w:val="000000"/>
-          <w:lang w:val="en-GB"/>
-        </w:rPr>
-        <w:t xml:space="preserve"> Win32_VideoController`  </w:t>
-      </w:r>
-    </w:p>
-    <w:p>
-      <w:pPr>
-        <w:spacing w:before="220" w:line="220" w:lineRule="exact"/>
-        <w:ind w:left="920"/>
-        <w:rPr>
-          <w:rFonts w:ascii="Times New Roman" w:hAnsi="Times New Roman" w:cs="Times New Roman"/>
-          <w:color w:val="010302"/>
-        </w:rPr>
-      </w:pPr>
-      <w:r>
-        <w:rPr>
-          <w:rFonts w:ascii="Calibri" w:hAnsi="Calibri" w:cs="Calibri"/>
-          <w:color w:val="000000"/>
-          <w:lang w:val="en-GB"/>
-        </w:rPr>
-        <w:t xml:space="preserve">Version: 2.2  </w:t>
-      </w:r>
-    </w:p>
-    <w:p>
-      <w:pPr>
-        <w:spacing w:before="220" w:line="220" w:lineRule="exact"/>
-        <w:ind w:left="920"/>
-        <w:rPr>
-          <w:rFonts w:ascii="Times New Roman" w:hAnsi="Times New Roman" w:cs="Times New Roman"/>
-          <w:color w:val="010302"/>
-        </w:rPr>
-      </w:pPr>
-      <w:r>
-        <w:rPr>
-          <w:rFonts w:ascii="Calibri" w:hAnsi="Calibri" w:cs="Calibri"/>
-          <w:color w:val="000000"/>
-          <w:lang w:val="en-GB"/>
-        </w:rPr>
-        <w:t xml:space="preserve">Release date: 17/05/2024   </w:t>
-      </w:r>
-    </w:p>
-    <w:p>
-      <w:pPr>
-        <w:spacing w:before="220" w:line="220" w:lineRule="exact"/>
-        <w:ind w:left="920"/>
-        <w:rPr>
-          <w:rFonts w:ascii="Times New Roman" w:hAnsi="Times New Roman" w:cs="Times New Roman"/>
-          <w:color w:val="010302"/>
-        </w:rPr>
-      </w:pPr>
-      <w:r>
-        <w:rPr>
-          <w:rFonts w:ascii="Calibri" w:hAnsi="Calibri" w:cs="Calibri"/>
-          <w:color w:val="000000"/>
-          <w:lang w:val="en-GB"/>
-        </w:rPr>
-        <w:t xml:space="preserve">Changes:  </w:t>
-      </w:r>
-    </w:p>
-    <w:p>
-      <w:pPr>
-        <w:spacing w:before="169" w:line="289" w:lineRule="exact"/>
-        <w:ind w:left="920" w:right="861"/>
-        <w:rPr>
-          <w:rFonts w:ascii="Times New Roman" w:hAnsi="Times New Roman" w:cs="Times New Roman"/>
-          <w:color w:val="010302"/>
-        </w:rPr>
-      </w:pPr>
-      <w:r>
-        <w:rPr>
-          <w:rFonts w:ascii="Calibri" w:hAnsi="Calibri" w:cs="Calibri"/>
-          <w:color w:val="000000"/>
-          <w:lang w:val="en-GB"/>
-        </w:rPr>
-        <w:t xml:space="preserve">Modified Robocopy menu option to take a network path such as `\\briitnas01\backups` and perform the  </w:t>
-      </w:r>
-      <w:r>
-        <w:rPr>
-          <w:rFonts w:ascii="Calibri" w:hAnsi="Calibri" w:cs="Calibri"/>
-          <w:color w:val="000000"/>
-          <w:spacing w:val="-1"/>
-          <w:lang w:val="en-GB"/>
-        </w:rPr>
-        <w:t xml:space="preserve">user backups using the same Lastname, </w:t>
-      </w:r>
-      <w:proofErr w:type="spellStart"/>
-      <w:r>
-        <w:rPr>
-          <w:rFonts w:ascii="Calibri" w:hAnsi="Calibri" w:cs="Calibri"/>
-          <w:color w:val="000000"/>
-          <w:spacing w:val="-1"/>
-          <w:lang w:val="en-GB"/>
-        </w:rPr>
-        <w:t>Firstname</w:t>
-      </w:r>
-      <w:proofErr w:type="spellEnd"/>
-      <w:r>
-        <w:rPr>
-          <w:rFonts w:ascii="Calibri" w:hAnsi="Calibri" w:cs="Calibri"/>
-          <w:color w:val="000000"/>
-          <w:spacing w:val="-1"/>
-          <w:lang w:val="en-GB"/>
-        </w:rPr>
-        <w:t xml:space="preserve"> folder structure. A </w:t>
-      </w:r>
-      <w:proofErr w:type="spellStart"/>
-      <w:r>
-        <w:rPr>
-          <w:rFonts w:ascii="Calibri" w:hAnsi="Calibri" w:cs="Calibri"/>
-          <w:color w:val="000000"/>
-          <w:spacing w:val="-1"/>
-          <w:lang w:val="en-GB"/>
-        </w:rPr>
-        <w:t>hashmap</w:t>
-      </w:r>
-      <w:proofErr w:type="spellEnd"/>
-      <w:r>
-        <w:rPr>
-          <w:rFonts w:ascii="Calibri" w:hAnsi="Calibri" w:cs="Calibri"/>
-          <w:color w:val="000000"/>
-          <w:spacing w:val="-1"/>
-          <w:lang w:val="en-GB"/>
-        </w:rPr>
-        <w:t xml:space="preserve"> was used for convenience</w:t>
-      </w:r>
-      <w:r>
-        <w:rPr>
-          <w:rFonts w:ascii="Times New Roman" w:hAnsi="Times New Roman" w:cs="Times New Roman"/>
-        </w:rPr>
-        <w:t xml:space="preserve"> </w:t>
-      </w:r>
-      <w:r>
-        <w:rPr>
-          <w:rFonts w:ascii="Calibri" w:hAnsi="Calibri" w:cs="Calibri"/>
-          <w:color w:val="000000"/>
-          <w:lang w:val="en-GB"/>
-        </w:rPr>
-        <w:t xml:space="preserve">with common network folders such as `\\briitnas01\backups`. All choices and drives are case insensitive.  </w:t>
-      </w:r>
-    </w:p>
-    <w:p>
-      <w:pPr>
-        <w:spacing w:before="220" w:line="220" w:lineRule="exact"/>
-        <w:ind w:left="920"/>
-        <w:rPr>
-          <w:rFonts w:ascii="Times New Roman" w:hAnsi="Times New Roman" w:cs="Times New Roman"/>
-          <w:color w:val="010302"/>
-        </w:rPr>
-      </w:pPr>
-      <w:r>
-        <w:rPr>
-          <w:rFonts w:ascii="Calibri" w:hAnsi="Calibri" w:cs="Calibri"/>
-          <w:color w:val="000000"/>
-          <w:lang w:val="en-GB"/>
-        </w:rPr>
-        <w:t xml:space="preserve">Version: 2.1  </w:t>
-      </w:r>
-    </w:p>
-    <w:p>
-      <w:pPr>
-        <w:spacing w:before="220" w:line="220" w:lineRule="exact"/>
-        <w:ind w:left="920"/>
-        <w:rPr>
-          <w:rFonts w:ascii="Times New Roman" w:hAnsi="Times New Roman" w:cs="Times New Roman"/>
-          <w:color w:val="010302"/>
-        </w:rPr>
-      </w:pPr>
-      <w:r>
-        <w:rPr>
-          <w:rFonts w:ascii="Calibri" w:hAnsi="Calibri" w:cs="Calibri"/>
-          <w:color w:val="000000"/>
-          <w:lang w:val="en-GB"/>
-        </w:rPr>
-        <w:t xml:space="preserve">Release date: 03/05/2024   </w:t>
-      </w:r>
-    </w:p>
-    <w:p>
-      <w:pPr>
-        <w:spacing w:before="220" w:line="220" w:lineRule="exact"/>
-        <w:ind w:left="920"/>
-        <w:rPr>
-          <w:rFonts w:ascii="Times New Roman" w:hAnsi="Times New Roman" w:cs="Times New Roman"/>
-          <w:color w:val="010302"/>
-        </w:rPr>
-      </w:pPr>
-      <w:r>
-        <w:rPr>
-          <w:rFonts w:ascii="Calibri" w:hAnsi="Calibri" w:cs="Calibri"/>
-          <w:color w:val="000000"/>
-          <w:lang w:val="en-GB"/>
-        </w:rPr>
-        <w:t xml:space="preserve">Changes:  </w:t>
-      </w:r>
-    </w:p>
-    <w:p>
-      <w:pPr>
-        <w:spacing w:before="47" w:line="448" w:lineRule="exact"/>
-        <w:ind w:left="920" w:right="861"/>
-        <w:rPr>
-          <w:rFonts w:ascii="Times New Roman" w:hAnsi="Times New Roman" w:cs="Times New Roman"/>
-          <w:color w:val="010302"/>
-        </w:rPr>
-        <w:sectPr>
-          <w:type w:val="continuous"/>
-          <w:pgSz w:w="12240" w:h="15840"/>
-          <w:pgMar w:top="343" w:right="500" w:bottom="275" w:left="500" w:header="708" w:footer="708" w:gutter="0"/>
-          <w:cols w:space="720"/>
-          <w:docGrid w:linePitch="360"/>
-        </w:sectPr>
-      </w:pPr>
-      <w:r>
-        <w:rPr>
-          <w:rFonts w:ascii="Calibri" w:hAnsi="Calibri" w:cs="Calibri"/>
-          <w:color w:val="000000"/>
-          <w:lang w:val="en-GB"/>
-        </w:rPr>
+      <w:r>
+        <w:rPr>
+          <w:rFonts w:ascii="Calibri" w:hAnsi="Calibri" w:cs="Calibri"/>
+          <w:color w:val="000000"/>
+          <w:lang w:val="en-GB"/>
+        </w:rPr>
+        <w:lastRenderedPageBreak/>
         <w:t xml:space="preserve">Integrated Graphics support for Studio G10  </w:t>
       </w:r>
       <w:r>
@@ -1553,54 +1559,6 @@
         </w:rPr>
         <w:t xml:space="preserve">Version: 2.0  </w:t>
       </w:r>
-      <w:r>
-        <w:br w:type="page"/>
-      </w:r>
-    </w:p>
-    <w:p>
-      <w:pPr>
-        <w:rPr>
-          <w:rFonts w:ascii="Times New Roman" w:hAnsi="Times New Roman"/>
-          <w:color w:val="000000" w:themeColor="text1"/>
-          <w:sz w:val="24"/>
-          <w:szCs w:val="24"/>
-          <w:lang w:val="en-GB"/>
-        </w:rPr>
-      </w:pPr>
-    </w:p>
-    <w:p>
-      <w:pPr>
-        <w:rPr>
-          <w:rFonts w:ascii="Times New Roman" w:hAnsi="Times New Roman"/>
-          <w:color w:val="000000" w:themeColor="text1"/>
-          <w:sz w:val="24"/>
-          <w:szCs w:val="24"/>
-          <w:lang w:val="en-GB"/>
-        </w:rPr>
-      </w:pPr>
-    </w:p>
-    <w:p>
-      <w:pPr>
-        <w:rPr>
-          <w:rFonts w:ascii="Times New Roman" w:hAnsi="Times New Roman"/>
-          <w:color w:val="000000" w:themeColor="text1"/>
-          <w:sz w:val="24"/>
-          <w:szCs w:val="24"/>
-          <w:lang w:val="en-GB"/>
-        </w:rPr>
-      </w:pPr>
-    </w:p>
-    <w:p>
-      <w:pPr>
-        <w:spacing w:after="36"/>
-        <w:rPr>
-          <w:rFonts w:ascii="Times New Roman" w:hAnsi="Times New Roman"/>
-          <w:color w:val="000000" w:themeColor="text1"/>
-          <w:sz w:val="24"/>
-          <w:szCs w:val="24"/>
-          <w:lang w:val="en-GB"/>
-        </w:rPr>
-      </w:pPr>
     </w:p>
     <w:p>
       <w:pPr>
@@ -3404,12 +3362,14 @@
 </file>
 
 <file path=customXml/item1.xml><?xml version="1.0" encoding="utf-8"?>
-<?mso-contentType ?>
-<FormTemplates xmlns="http://schemas.microsoft.com/sharepoint/v3/contenttype/forms">
-  <Display>DocumentLibraryForm</Display>
-  <Edit>DocumentLibraryForm</Edit>
-  <New>DocumentLibraryForm</New>
-</FormTemplates>
+<p:properties xmlns:p="http://schemas.microsoft.com/office/2006/metadata/properties" xmlns:xsi="http://www.w3.org/2001/XMLSchema-instance" xmlns:pc="http://schemas.microsoft.com/office/infopath/2007/PartnerControls">
+  <documentManagement>
+    <TaxCatchAll xmlns="75875571-3ae6-492f-92c7-43b2d5357930" xsi:nil="true"/>
+    <lcf76f155ced4ddcb4097134ff3c332f xmlns="8c6ed5b1-67eb-40c1-9dd4-1b14fdd7780e">
+      <Terms xmlns="http://schemas.microsoft.com/office/infopath/2007/PartnerControls"/>
+    </lcf76f155ced4ddcb4097134ff3c332f>
+  </documentManagement>
+</p:properties>
 </file>
 
 <file path=customXml/item2.xml><?xml version="1.0" encoding="utf-8"?>
@@ -3673,20 +3633,21 @@
 </file>
 
 <file path=customXml/item3.xml><?xml version="1.0" encoding="utf-8"?>
-<p:properties xmlns:p="http://schemas.microsoft.com/office/2006/metadata/properties" xmlns:xsi="http://www.w3.org/2001/XMLSchema-instance" xmlns:pc="http://schemas.microsoft.com/office/infopath/2007/PartnerControls">
-  <documentManagement>
-    <TaxCatchAll xmlns="75875571-3ae6-492f-92c7-43b2d5357930" xsi:nil="true"/>
-    <lcf76f155ced4ddcb4097134ff3c332f xmlns="8c6ed5b1-67eb-40c1-9dd4-1b14fdd7780e">
-      <Terms xmlns="http://schemas.microsoft.com/office/infopath/2007/PartnerControls"/>
-    </lcf76f155ced4ddcb4097134ff3c332f>
-  </documentManagement>
-</p:properties>
+<?mso-contentType ?>
+<FormTemplates xmlns="http://schemas.microsoft.com/sharepoint/v3/contenttype/forms">
+  <Display>DocumentLibraryForm</Display>
+  <Edit>DocumentLibraryForm</Edit>
+  <New>DocumentLibraryForm</New>
+</FormTemplates>
 </file>
 
 <file path=customXml/itemProps1.xml><?xml version="1.0" encoding="utf-8"?>
-<ds:datastoreItem xmlns:ds="http://schemas.openxmlformats.org/officeDocument/2006/customXml" ds:itemID="{A6544E94-AA96-4B27-B49F-0CE0BC89EB5D}">
+<ds:datastoreItem xmlns:ds="http://schemas.openxmlformats.org/officeDocument/2006/customXml" ds:itemID="{9CB328E0-E01B-4866-99D0-0212FD990AB6}">
   <ds:schemaRefs>
-    <ds:schemaRef ds:uri="http://schemas.microsoft.com/sharepoint/v3/contenttype/forms"/>
+    <ds:schemaRef ds:uri="http://schemas.microsoft.com/office/2006/metadata/properties"/>
+    <ds:schemaRef ds:uri="http://schemas.microsoft.com/office/infopath/2007/PartnerControls"/>
+    <ds:schemaRef ds:uri="75875571-3ae6-492f-92c7-43b2d5357930"/>
+    <ds:schemaRef ds:uri="8c6ed5b1-67eb-40c1-9dd4-1b14fdd7780e"/>
   </ds:schemaRefs>
 </ds:datastoreItem>
 </file>
@@ -3712,12 +3673,9 @@
 </file>
 
 <file path=customXml/itemProps3.xml><?xml version="1.0" encoding="utf-8"?>
-<ds:datastoreItem xmlns:ds="http://schemas.openxmlformats.org/officeDocument/2006/customXml" ds:itemID="{9CB328E0-E01B-4866-99D0-0212FD990AB6}">
+<ds:datastoreItem xmlns:ds="http://schemas.openxmlformats.org/officeDocument/2006/customXml" ds:itemID="{A6544E94-AA96-4B27-B49F-0CE0BC89EB5D}">
   <ds:schemaRefs>
-    <ds:schemaRef ds:uri="http://schemas.microsoft.com/office/2006/metadata/properties"/>
-    <ds:schemaRef ds:uri="http://schemas.microsoft.com/office/infopath/2007/PartnerControls"/>
-    <ds:schemaRef ds:uri="75875571-3ae6-492f-92c7-43b2d5357930"/>
-    <ds:schemaRef ds:uri="8c6ed5b1-67eb-40c1-9dd4-1b14fdd7780e"/>
+    <ds:schemaRef ds:uri="http://schemas.microsoft.com/sharepoint/v3/contenttype/forms"/>
   </ds:schemaRefs>
 </ds:datastoreItem>
 </file>
</xml_diff>